<commit_message>
WordDoc changed + nuxt fixes
</commit_message>
<xml_diff>
--- a/assets/en/WorkPlan_Template.docx
+++ b/assets/en/WorkPlan_Template.docx
@@ -1,31 +1,82 @@
 
 <file path=word/document.xml><?xml version="1.0" encoding="utf-8"?>
-<w:document xmlns:wpc="http://schemas.microsoft.com/office/word/2010/wordprocessingCanvas" xmlns:cx="http://schemas.microsoft.com/office/drawing/2014/chartex" xmlns:cx1="http://schemas.microsoft.com/office/drawing/2015/9/8/chartex" xmlns:cx2="http://schemas.microsoft.com/office/drawing/2015/10/21/chartex" xmlns:cx3="http://schemas.microsoft.com/office/drawing/2016/5/9/chartex" xmlns:cx4="http://schemas.microsoft.com/office/drawing/2016/5/10/chartex" xmlns:cx5="http://schemas.microsoft.com/office/drawing/2016/5/11/chartex" xmlns:cx6="http://schemas.microsoft.com/office/drawing/2016/5/12/chartex" xmlns:cx7="http://schemas.microsoft.com/office/drawing/2016/5/13/chartex" xmlns:cx8="http://schemas.microsoft.com/office/drawing/2016/5/14/chartex" xmlns:mc="http://schemas.openxmlformats.org/markup-compatibility/2006" xmlns:aink="http://schemas.microsoft.com/office/drawing/2016/ink" xmlns:am3d="http://schemas.microsoft.com/office/drawing/2017/model3d" xmlns:o="urn:schemas-microsoft-com:office:office" xmlns:r="http://schemas.openxmlformats.org/officeDocument/2006/relationships" xmlns:m="http://schemas.openxmlformats.org/officeDocument/2006/math" xmlns:v="urn:schemas-microsoft-com:vml" xmlns:wp14="http://schemas.microsoft.com/office/word/2010/wordprocessingDrawing" xmlns:wp="http://schemas.openxmlformats.org/drawingml/2006/wordprocessingDrawing" xmlns:w10="urn:schemas-microsoft-com:office:word" xmlns:w="http://schemas.openxmlformats.org/wordprocessingml/2006/main" xmlns:w14="http://schemas.microsoft.com/office/word/2010/wordml" xmlns:w15="http://schemas.microsoft.com/office/word/2012/wordml" xmlns:w16cid="http://schemas.microsoft.com/office/word/2016/wordml/cid" xmlns:w16se="http://schemas.microsoft.com/office/word/2015/wordml/symex" xmlns:wpg="http://schemas.microsoft.com/office/word/2010/wordprocessingGroup" xmlns:wpi="http://schemas.microsoft.com/office/word/2010/wordprocessingInk" xmlns:wne="http://schemas.microsoft.com/office/word/2006/wordml" xmlns:wps="http://schemas.microsoft.com/office/word/2010/wordprocessingShape" mc:Ignorable="w14 w15 w16se w16cid wp14">
+<w:document xmlns:wpc="http://schemas.microsoft.com/office/word/2010/wordprocessingCanvas" xmlns:cx="http://schemas.microsoft.com/office/drawing/2014/chartex" xmlns:cx1="http://schemas.microsoft.com/office/drawing/2015/9/8/chartex" xmlns:cx2="http://schemas.microsoft.com/office/drawing/2015/10/21/chartex" xmlns:cx3="http://schemas.microsoft.com/office/drawing/2016/5/9/chartex" xmlns:cx4="http://schemas.microsoft.com/office/drawing/2016/5/10/chartex" xmlns:cx5="http://schemas.microsoft.com/office/drawing/2016/5/11/chartex" xmlns:cx6="http://schemas.microsoft.com/office/drawing/2016/5/12/chartex" xmlns:cx7="http://schemas.microsoft.com/office/drawing/2016/5/13/chartex" xmlns:cx8="http://schemas.microsoft.com/office/drawing/2016/5/14/chartex" xmlns:mc="http://schemas.openxmlformats.org/markup-compatibility/2006" xmlns:aink="http://schemas.microsoft.com/office/drawing/2016/ink" xmlns:am3d="http://schemas.microsoft.com/office/drawing/2017/model3d" xmlns:o="urn:schemas-microsoft-com:office:office" xmlns:r="http://schemas.openxmlformats.org/officeDocument/2006/relationships" xmlns:m="http://schemas.openxmlformats.org/officeDocument/2006/math" xmlns:v="urn:schemas-microsoft-com:vml" xmlns:wp14="http://schemas.microsoft.com/office/word/2010/wordprocessingDrawing" xmlns:wp="http://schemas.openxmlformats.org/drawingml/2006/wordprocessingDrawing" xmlns:w10="urn:schemas-microsoft-com:office:word" xmlns:w="http://schemas.openxmlformats.org/wordprocessingml/2006/main" xmlns:w14="http://schemas.microsoft.com/office/word/2010/wordml" xmlns:w15="http://schemas.microsoft.com/office/word/2012/wordml" xmlns:w16cex="http://schemas.microsoft.com/office/word/2018/wordml/cex" xmlns:w16cid="http://schemas.microsoft.com/office/word/2016/wordml/cid" xmlns:w16="http://schemas.microsoft.com/office/word/2018/wordml" xmlns:w16sdtdh="http://schemas.microsoft.com/office/word/2020/wordml/sdtdatahash" xmlns:w16se="http://schemas.microsoft.com/office/word/2015/wordml/symex" xmlns:wpg="http://schemas.microsoft.com/office/word/2010/wordprocessingGroup" xmlns:wpi="http://schemas.microsoft.com/office/word/2010/wordprocessingInk" xmlns:wne="http://schemas.microsoft.com/office/word/2006/wordml" xmlns:wps="http://schemas.microsoft.com/office/word/2010/wordprocessingShape" mc:Ignorable="w14 w15 w16se w16cid w16 w16cex w16sdtdh wp14">
   <w:body>
+    <w:p>
+      <w:pPr>
+        <w:pStyle w:val="Heading1"/>
+        <w:bidi w:val="0"/>
+        <w:spacing w:before="240" w:beforeAutospacing="off" w:after="0" w:afterAutospacing="off" w:line="259" w:lineRule="auto"/>
+        <w:ind w:left="0" w:right="0"/>
+        <w:jc w:val="left"/>
+        <w:rPr>
+          <w:rFonts w:ascii="Calibri Light" w:hAnsi="Calibri Light" w:eastAsia="" w:cs=""/>
+          <w:color w:val="2F5496" w:themeColor="accent1" w:themeTint="FF" w:themeShade="BF"/>
+          <w:sz w:val="32"/>
+          <w:szCs w:val="32"/>
+        </w:rPr>
+      </w:pPr>
+      <w:r>
+        <w:rPr/>
+        <w:t>Work Plan Template</w:t>
+      </w:r>
+    </w:p>
+    <w:p>
+      <w:pPr>
+        <w:pStyle w:val="Heading2"/>
+      </w:pPr>
+      <w:r>
+        <w:t>Activity instructions</w:t>
+      </w:r>
+    </w:p>
+    <w:p>
+      <w:r>
+        <w:rPr/>
+        <w:t>Use this blank template</w:t>
+      </w:r>
+      <w:r>
+        <w:rPr/>
+        <w:t xml:space="preserve"> </w:t>
+      </w:r>
+      <w:r>
+        <w:rPr/>
+        <w:t>to develop a work plan for your team</w:t>
+      </w:r>
+      <w:r>
+        <w:rPr/>
+        <w:t>.</w:t>
+      </w:r>
+    </w:p>
+    <w:p>
+      <w:pPr>
+        <w:spacing w:before="240"/>
+      </w:pPr>
+      <w:r>
+        <w:t>Table 1.1</w:t>
+      </w:r>
+      <w:r>
+        <w:t xml:space="preserve"> Priorities</w:t>
+      </w:r>
+    </w:p>
     <w:tbl>
       <w:tblPr>
-        <w:tblW w:w="18145" w:type="dxa"/>
+        <w:tblW w:w="18166" w:type="dxa"/>
         <w:tblInd w:w="-436" w:type="dxa"/>
         <w:tblBorders>
-          <w:top w:val="single" w:sz="8" w:space="0" w:color="000000"/>
-          <w:left w:val="single" w:sz="8" w:space="0" w:color="000000"/>
-          <w:bottom w:val="single" w:sz="8" w:space="0" w:color="000000"/>
-          <w:right w:val="single" w:sz="8" w:space="0" w:color="000000"/>
-          <w:insideH w:val="single" w:sz="8" w:space="0" w:color="000000"/>
-          <w:insideV w:val="single" w:sz="8" w:space="0" w:color="000000"/>
+          <w:top w:val="single" w:color="000000" w:sz="8" w:space="0"/>
+          <w:left w:val="single" w:color="000000" w:sz="8" w:space="0"/>
+          <w:bottom w:val="single" w:color="000000" w:sz="8" w:space="0"/>
+          <w:right w:val="single" w:color="000000" w:sz="8" w:space="0"/>
+          <w:insideH w:val="single" w:color="000000" w:sz="8" w:space="0"/>
+          <w:insideV w:val="single" w:color="000000" w:sz="8" w:space="0"/>
         </w:tblBorders>
         <w:tblLayout w:type="fixed"/>
-        <w:tblLook w:val="0400" w:firstRow="0" w:lastRow="0" w:firstColumn="0" w:lastColumn="0" w:noHBand="0" w:noVBand="1"/>
+        <w:tblLook w:val="0480" w:firstRow="0" w:lastRow="0" w:firstColumn="1" w:lastColumn="0" w:noHBand="0" w:noVBand="1"/>
+        <w:tblDescription w:val="Details for government, departmental and directorate priorities."/>
       </w:tblPr>
       <w:tblGrid>
-        <w:gridCol w:w="2410"/>
-        <w:gridCol w:w="2550"/>
-        <w:gridCol w:w="2835"/>
-        <w:gridCol w:w="1843"/>
-        <w:gridCol w:w="1276"/>
-        <w:gridCol w:w="1276"/>
-        <w:gridCol w:w="3118"/>
-        <w:gridCol w:w="2837"/>
+        <w:gridCol w:w="2506"/>
+        <w:gridCol w:w="15660"/>
       </w:tblGrid>
       <w:tr>
         <w:trPr>
@@ -33,12 +84,11 @@
         </w:trPr>
         <w:tc>
           <w:tcPr>
-            <w:tcW w:w="18145" w:type="dxa"/>
-            <w:gridSpan w:val="8"/>
-            <w:tcBorders>
-              <w:top w:val="single" w:sz="36" w:space="0" w:color="770070"/>
+            <w:tcW w:w="2506" w:type="dxa"/>
+            <w:tcBorders>
+              <w:top w:val="single" w:color="770070" w:sz="36" w:space="0"/>
               <w:left w:val="nil"/>
-              <w:bottom w:val="single" w:sz="36" w:space="0" w:color="007978"/>
+              <w:bottom w:val="single" w:color="007978" w:sz="36" w:space="0"/>
               <w:right w:val="nil"/>
             </w:tcBorders>
             <w:shd w:val="clear" w:color="auto" w:fill="F3E6F1"/>
@@ -64,6 +114,25 @@
             </w:r>
           </w:p>
         </w:tc>
+        <w:tc>
+          <w:tcPr>
+            <w:tcW w:w="15660" w:type="dxa"/>
+            <w:tcBorders>
+              <w:top w:val="single" w:color="770070" w:sz="36" w:space="0"/>
+              <w:left w:val="nil"/>
+              <w:bottom w:val="single" w:color="007978" w:sz="36" w:space="0"/>
+              <w:right w:val="nil"/>
+            </w:tcBorders>
+            <w:shd w:val="clear" w:color="auto" w:fill="F3E6F1"/>
+          </w:tcPr>
+          <w:p>
+            <w:pPr>
+              <w:rPr>
+                <w:b/>
+              </w:rPr>
+            </w:pPr>
+          </w:p>
+        </w:tc>
       </w:tr>
       <w:tr>
         <w:trPr>
@@ -71,12 +140,11 @@
         </w:trPr>
         <w:tc>
           <w:tcPr>
-            <w:tcW w:w="18145" w:type="dxa"/>
-            <w:gridSpan w:val="8"/>
-            <w:tcBorders>
-              <w:top w:val="single" w:sz="36" w:space="0" w:color="007978"/>
+            <w:tcW w:w="2506" w:type="dxa"/>
+            <w:tcBorders>
+              <w:top w:val="single" w:color="007978" w:sz="36" w:space="0"/>
               <w:left w:val="nil"/>
-              <w:bottom w:val="single" w:sz="36" w:space="0" w:color="761301"/>
+              <w:bottom w:val="single" w:color="761301" w:sz="36" w:space="0"/>
               <w:right w:val="nil"/>
             </w:tcBorders>
             <w:shd w:val="clear" w:color="auto" w:fill="E5F2F2"/>
@@ -105,6 +173,25 @@
             </w:r>
           </w:p>
         </w:tc>
+        <w:tc>
+          <w:tcPr>
+            <w:tcW w:w="15660" w:type="dxa"/>
+            <w:tcBorders>
+              <w:top w:val="single" w:color="007978" w:sz="36" w:space="0"/>
+              <w:left w:val="nil"/>
+              <w:bottom w:val="single" w:color="761301" w:sz="36" w:space="0"/>
+              <w:right w:val="nil"/>
+            </w:tcBorders>
+            <w:shd w:val="clear" w:color="auto" w:fill="E5F2F2"/>
+          </w:tcPr>
+          <w:p>
+            <w:pPr>
+              <w:rPr>
+                <w:b/>
+              </w:rPr>
+            </w:pPr>
+          </w:p>
+        </w:tc>
       </w:tr>
       <w:tr>
         <w:trPr>
@@ -112,10 +199,9 @@
         </w:trPr>
         <w:tc>
           <w:tcPr>
-            <w:tcW w:w="18145" w:type="dxa"/>
-            <w:gridSpan w:val="8"/>
-            <w:tcBorders>
-              <w:top w:val="single" w:sz="36" w:space="0" w:color="761301"/>
+            <w:tcW w:w="2506" w:type="dxa"/>
+            <w:tcBorders>
+              <w:top w:val="single" w:color="761301" w:sz="36" w:space="0"/>
               <w:left w:val="nil"/>
               <w:bottom w:val="nil"/>
               <w:right w:val="nil"/>
@@ -152,19 +238,74 @@
             </w:r>
           </w:p>
         </w:tc>
+        <w:tc>
+          <w:tcPr>
+            <w:tcW w:w="15660" w:type="dxa"/>
+            <w:tcBorders>
+              <w:top w:val="single" w:color="761301" w:sz="36" w:space="0"/>
+              <w:left w:val="nil"/>
+              <w:bottom w:val="nil"/>
+              <w:right w:val="nil"/>
+            </w:tcBorders>
+            <w:shd w:val="clear" w:color="auto" w:fill="E9DFDD"/>
+          </w:tcPr>
+          <w:p>
+            <w:pPr>
+              <w:rPr>
+                <w:b/>
+              </w:rPr>
+            </w:pPr>
+          </w:p>
+        </w:tc>
       </w:tr>
+    </w:tbl>
+    <w:p>
+      <w:pPr>
+        <w:spacing w:before="240"/>
+      </w:pPr>
+      <w:r>
+        <w:t>Table 1.2 Activities Breakdown</w:t>
+      </w:r>
+    </w:p>
+    <w:tbl>
+      <w:tblPr>
+        <w:tblW w:w="18145" w:type="dxa"/>
+        <w:tblInd w:w="-466" w:type="dxa"/>
+        <w:tblBorders>
+          <w:top w:val="single" w:color="000000" w:sz="8" w:space="0"/>
+          <w:left w:val="single" w:color="000000" w:sz="8" w:space="0"/>
+          <w:bottom w:val="single" w:color="000000" w:sz="8" w:space="0"/>
+          <w:right w:val="single" w:color="000000" w:sz="8" w:space="0"/>
+          <w:insideH w:val="single" w:color="000000" w:sz="8" w:space="0"/>
+          <w:insideV w:val="single" w:color="000000" w:sz="8" w:space="0"/>
+        </w:tblBorders>
+        <w:tblLayout w:type="fixed"/>
+        <w:tblLook w:val="0400" w:firstRow="0" w:lastRow="0" w:firstColumn="0" w:lastColumn="0" w:noHBand="0" w:noVBand="1"/>
+        <w:tblDescription w:val="Breakdown of activities including their sub-activities, deliverables, risks and other related information."/>
+      </w:tblPr>
+      <w:tblGrid>
+        <w:gridCol w:w="2410"/>
+        <w:gridCol w:w="2550"/>
+        <w:gridCol w:w="2835"/>
+        <w:gridCol w:w="1843"/>
+        <w:gridCol w:w="1276"/>
+        <w:gridCol w:w="1276"/>
+        <w:gridCol w:w="3118"/>
+        <w:gridCol w:w="2837"/>
+      </w:tblGrid>
       <w:tr>
         <w:trPr>
           <w:trHeight w:val="140"/>
+          <w:tblHeader/>
         </w:trPr>
         <w:tc>
           <w:tcPr>
             <w:tcW w:w="2410" w:type="dxa"/>
             <w:tcBorders>
-              <w:top w:val="single" w:sz="36" w:space="0" w:color="698FA2"/>
-              <w:left w:val="single" w:sz="24" w:space="0" w:color="698FA2"/>
+              <w:top w:val="single" w:color="698FA2" w:sz="36" w:space="0"/>
+              <w:left w:val="single" w:color="698FA2" w:sz="24" w:space="0"/>
               <w:bottom w:val="nil"/>
-              <w:right w:val="single" w:sz="24" w:space="0" w:color="66C996"/>
+              <w:right w:val="single" w:color="66C996" w:sz="24" w:space="0"/>
             </w:tcBorders>
             <w:shd w:val="clear" w:color="auto" w:fill="E1E9ED"/>
             <w:tcMar>
@@ -194,10 +335,10 @@
           <w:tcPr>
             <w:tcW w:w="2550" w:type="dxa"/>
             <w:tcBorders>
-              <w:top w:val="single" w:sz="36" w:space="0" w:color="66C996"/>
-              <w:left w:val="single" w:sz="24" w:space="0" w:color="66C996"/>
+              <w:top w:val="single" w:color="66C996" w:sz="36" w:space="0"/>
+              <w:left w:val="single" w:color="66C996" w:sz="24" w:space="0"/>
               <w:bottom w:val="nil"/>
-              <w:right w:val="single" w:sz="24" w:space="0" w:color="7D89CB"/>
+              <w:right w:val="single" w:color="7D89CB" w:sz="24" w:space="0"/>
             </w:tcBorders>
             <w:shd w:val="clear" w:color="auto" w:fill="D1E7DB"/>
             <w:tcMar>
@@ -226,10 +367,10 @@
           <w:tcPr>
             <w:tcW w:w="2835" w:type="dxa"/>
             <w:tcBorders>
-              <w:top w:val="single" w:sz="36" w:space="0" w:color="7D89CB"/>
-              <w:left w:val="single" w:sz="24" w:space="0" w:color="7D89CB"/>
+              <w:top w:val="single" w:color="7D89CB" w:sz="36" w:space="0"/>
+              <w:left w:val="single" w:color="7D89CB" w:sz="24" w:space="0"/>
               <w:bottom w:val="nil"/>
-              <w:right w:val="single" w:sz="24" w:space="0" w:color="BCC171"/>
+              <w:right w:val="single" w:color="BCC171" w:sz="24" w:space="0"/>
             </w:tcBorders>
             <w:shd w:val="clear" w:color="auto" w:fill="DFE2F3"/>
             <w:tcMar>
@@ -258,10 +399,10 @@
           <w:tcPr>
             <w:tcW w:w="1843" w:type="dxa"/>
             <w:tcBorders>
-              <w:top w:val="single" w:sz="36" w:space="0" w:color="BCC171"/>
-              <w:left w:val="single" w:sz="24" w:space="0" w:color="BCC171"/>
+              <w:top w:val="single" w:color="BCC171" w:sz="36" w:space="0"/>
+              <w:left w:val="single" w:color="BCC171" w:sz="24" w:space="0"/>
               <w:bottom w:val="nil"/>
-              <w:right w:val="single" w:sz="24" w:space="0" w:color="7C5D76"/>
+              <w:right w:val="single" w:color="7C5D76" w:sz="24" w:space="0"/>
             </w:tcBorders>
             <w:shd w:val="clear" w:color="auto" w:fill="F0F2DD"/>
             <w:tcMar>
@@ -290,10 +431,10 @@
           <w:tcPr>
             <w:tcW w:w="1276" w:type="dxa"/>
             <w:tcBorders>
-              <w:top w:val="single" w:sz="36" w:space="0" w:color="7C5D76"/>
-              <w:left w:val="single" w:sz="24" w:space="0" w:color="7C5D76"/>
+              <w:top w:val="single" w:color="7C5D76" w:sz="36" w:space="0"/>
+              <w:left w:val="single" w:color="7C5D76" w:sz="24" w:space="0"/>
               <w:bottom w:val="nil"/>
-              <w:right w:val="single" w:sz="24" w:space="0" w:color="5C7296"/>
+              <w:right w:val="single" w:color="5C7296" w:sz="24" w:space="0"/>
             </w:tcBorders>
             <w:shd w:val="clear" w:color="auto" w:fill="F3E6F1"/>
             <w:tcMar>
@@ -322,10 +463,10 @@
           <w:tcPr>
             <w:tcW w:w="1276" w:type="dxa"/>
             <w:tcBorders>
-              <w:top w:val="single" w:sz="36" w:space="0" w:color="5C7296"/>
-              <w:left w:val="single" w:sz="24" w:space="0" w:color="5C7296"/>
+              <w:top w:val="single" w:color="5C7296" w:sz="36" w:space="0"/>
+              <w:left w:val="single" w:color="5C7296" w:sz="24" w:space="0"/>
               <w:bottom w:val="nil"/>
-              <w:right w:val="single" w:sz="24" w:space="0" w:color="D27AA5"/>
+              <w:right w:val="single" w:color="D27AA5" w:sz="24" w:space="0"/>
             </w:tcBorders>
             <w:shd w:val="clear" w:color="auto" w:fill="D6DBE5"/>
             <w:tcMar>
@@ -354,10 +495,10 @@
           <w:tcPr>
             <w:tcW w:w="3118" w:type="dxa"/>
             <w:tcBorders>
-              <w:top w:val="single" w:sz="36" w:space="0" w:color="D27AA5"/>
-              <w:left w:val="single" w:sz="24" w:space="0" w:color="D27AA5"/>
+              <w:top w:val="single" w:color="D27AA5" w:sz="36" w:space="0"/>
+              <w:left w:val="single" w:color="D27AA5" w:sz="24" w:space="0"/>
               <w:bottom w:val="nil"/>
-              <w:right w:val="single" w:sz="24" w:space="0" w:color="F38D62"/>
+              <w:right w:val="single" w:color="F38D62" w:sz="24" w:space="0"/>
             </w:tcBorders>
             <w:shd w:val="clear" w:color="auto" w:fill="E7D1DB"/>
             <w:tcMar>
@@ -386,8 +527,8 @@
           <w:tcPr>
             <w:tcW w:w="2837" w:type="dxa"/>
             <w:tcBorders>
-              <w:top w:val="single" w:sz="36" w:space="0" w:color="F38D62"/>
-              <w:left w:val="single" w:sz="24" w:space="0" w:color="F38D62"/>
+              <w:top w:val="single" w:color="F38D62" w:sz="36" w:space="0"/>
+              <w:left w:val="single" w:color="F38D62" w:sz="24" w:space="0"/>
               <w:bottom w:val="nil"/>
               <w:right w:val="nil"/>
             </w:tcBorders>
@@ -424,9 +565,9 @@
             <w:tcW w:w="2410" w:type="dxa"/>
             <w:tcBorders>
               <w:top w:val="nil"/>
-              <w:left w:val="single" w:sz="24" w:space="0" w:color="698FA2"/>
-              <w:bottom w:val="single" w:sz="24" w:space="0" w:color="D9D9D9" w:themeColor="background1" w:themeShade="D9"/>
-              <w:right w:val="single" w:sz="24" w:space="0" w:color="66C996"/>
+              <w:left w:val="single" w:color="698FA2" w:sz="24" w:space="0"/>
+              <w:bottom w:val="single" w:color="D9D9D9" w:themeColor="background1" w:themeShade="D9" w:sz="24" w:space="0"/>
+              <w:right w:val="single" w:color="66C996" w:sz="24" w:space="0"/>
             </w:tcBorders>
             <w:shd w:val="clear" w:color="auto" w:fill="auto"/>
             <w:tcMar>
@@ -443,9 +584,9 @@
             <w:tcW w:w="2550" w:type="dxa"/>
             <w:tcBorders>
               <w:top w:val="nil"/>
-              <w:left w:val="single" w:sz="24" w:space="0" w:color="66C996"/>
-              <w:bottom w:val="single" w:sz="24" w:space="0" w:color="D9D9D9" w:themeColor="background1" w:themeShade="D9"/>
-              <w:right w:val="single" w:sz="24" w:space="0" w:color="7D89CB"/>
+              <w:left w:val="single" w:color="66C996" w:sz="24" w:space="0"/>
+              <w:bottom w:val="single" w:color="D9D9D9" w:themeColor="background1" w:themeShade="D9" w:sz="24" w:space="0"/>
+              <w:right w:val="single" w:color="7D89CB" w:sz="24" w:space="0"/>
             </w:tcBorders>
             <w:shd w:val="clear" w:color="auto" w:fill="auto"/>
             <w:tcMar>
@@ -466,9 +607,9 @@
             <w:tcW w:w="2835" w:type="dxa"/>
             <w:tcBorders>
               <w:top w:val="nil"/>
-              <w:left w:val="single" w:sz="24" w:space="0" w:color="7D89CB"/>
-              <w:bottom w:val="single" w:sz="24" w:space="0" w:color="D9D9D9" w:themeColor="background1" w:themeShade="D9"/>
-              <w:right w:val="single" w:sz="24" w:space="0" w:color="BCC171"/>
+              <w:left w:val="single" w:color="7D89CB" w:sz="24" w:space="0"/>
+              <w:bottom w:val="single" w:color="D9D9D9" w:themeColor="background1" w:themeShade="D9" w:sz="24" w:space="0"/>
+              <w:right w:val="single" w:color="BCC171" w:sz="24" w:space="0"/>
             </w:tcBorders>
             <w:shd w:val="clear" w:color="auto" w:fill="auto"/>
             <w:tcMar>
@@ -490,9 +631,9 @@
             <w:tcW w:w="1843" w:type="dxa"/>
             <w:tcBorders>
               <w:top w:val="nil"/>
-              <w:left w:val="single" w:sz="24" w:space="0" w:color="BCC171"/>
-              <w:bottom w:val="single" w:sz="24" w:space="0" w:color="D9D9D9" w:themeColor="background1" w:themeShade="D9"/>
-              <w:right w:val="single" w:sz="24" w:space="0" w:color="7C5D76"/>
+              <w:left w:val="single" w:color="BCC171" w:sz="24" w:space="0"/>
+              <w:bottom w:val="single" w:color="D9D9D9" w:themeColor="background1" w:themeShade="D9" w:sz="24" w:space="0"/>
+              <w:right w:val="single" w:color="7C5D76" w:sz="24" w:space="0"/>
             </w:tcBorders>
             <w:shd w:val="clear" w:color="auto" w:fill="auto"/>
             <w:tcMar>
@@ -509,9 +650,9 @@
             <w:tcW w:w="1276" w:type="dxa"/>
             <w:tcBorders>
               <w:top w:val="nil"/>
-              <w:left w:val="single" w:sz="24" w:space="0" w:color="7C5D76"/>
-              <w:bottom w:val="single" w:sz="24" w:space="0" w:color="D9D9D9" w:themeColor="background1" w:themeShade="D9"/>
-              <w:right w:val="single" w:sz="24" w:space="0" w:color="5C7296"/>
+              <w:left w:val="single" w:color="7C5D76" w:sz="24" w:space="0"/>
+              <w:bottom w:val="single" w:color="D9D9D9" w:themeColor="background1" w:themeShade="D9" w:sz="24" w:space="0"/>
+              <w:right w:val="single" w:color="5C7296" w:sz="24" w:space="0"/>
             </w:tcBorders>
             <w:shd w:val="clear" w:color="auto" w:fill="auto"/>
             <w:tcMar>
@@ -528,9 +669,9 @@
             <w:tcW w:w="1276" w:type="dxa"/>
             <w:tcBorders>
               <w:top w:val="nil"/>
-              <w:left w:val="single" w:sz="24" w:space="0" w:color="5C7296"/>
-              <w:bottom w:val="single" w:sz="24" w:space="0" w:color="D9D9D9" w:themeColor="background1" w:themeShade="D9"/>
-              <w:right w:val="single" w:sz="24" w:space="0" w:color="D27AA5"/>
+              <w:left w:val="single" w:color="5C7296" w:sz="24" w:space="0"/>
+              <w:bottom w:val="single" w:color="D9D9D9" w:themeColor="background1" w:themeShade="D9" w:sz="24" w:space="0"/>
+              <w:right w:val="single" w:color="D27AA5" w:sz="24" w:space="0"/>
             </w:tcBorders>
             <w:shd w:val="clear" w:color="auto" w:fill="auto"/>
             <w:tcMar>
@@ -547,9 +688,9 @@
             <w:tcW w:w="3118" w:type="dxa"/>
             <w:tcBorders>
               <w:top w:val="nil"/>
-              <w:left w:val="single" w:sz="24" w:space="0" w:color="D27AA5"/>
-              <w:bottom w:val="single" w:sz="24" w:space="0" w:color="D9D9D9" w:themeColor="background1" w:themeShade="D9"/>
-              <w:right w:val="single" w:sz="24" w:space="0" w:color="F38D62"/>
+              <w:left w:val="single" w:color="D27AA5" w:sz="24" w:space="0"/>
+              <w:bottom w:val="single" w:color="D9D9D9" w:themeColor="background1" w:themeShade="D9" w:sz="24" w:space="0"/>
+              <w:right w:val="single" w:color="F38D62" w:sz="24" w:space="0"/>
             </w:tcBorders>
             <w:shd w:val="clear" w:color="auto" w:fill="auto"/>
             <w:tcMar>
@@ -570,9 +711,9 @@
             <w:tcW w:w="2837" w:type="dxa"/>
             <w:tcBorders>
               <w:top w:val="nil"/>
-              <w:left w:val="single" w:sz="24" w:space="0" w:color="F38D62"/>
-              <w:bottom w:val="single" w:sz="24" w:space="0" w:color="D9D9D9" w:themeColor="background1" w:themeShade="D9"/>
-              <w:right w:val="single" w:sz="4" w:space="0" w:color="D9D9D9" w:themeColor="background1" w:themeShade="D9"/>
+              <w:left w:val="single" w:color="F38D62" w:sz="24" w:space="0"/>
+              <w:bottom w:val="single" w:color="D9D9D9" w:themeColor="background1" w:themeShade="D9" w:sz="24" w:space="0"/>
+              <w:right w:val="single" w:color="D9D9D9" w:themeColor="background1" w:themeShade="D9" w:sz="4" w:space="0"/>
             </w:tcBorders>
             <w:shd w:val="clear" w:color="auto" w:fill="auto"/>
             <w:tcMar>
@@ -591,17 +732,16 @@
       </w:tr>
       <w:tr>
         <w:trPr>
-          <w:trHeight w:val="1191"/>
+          <w:trHeight w:val="700"/>
         </w:trPr>
         <w:tc>
           <w:tcPr>
             <w:tcW w:w="2410" w:type="dxa"/>
-            <w:vMerge w:val="restart"/>
-            <w:tcBorders>
-              <w:top w:val="single" w:sz="24" w:space="0" w:color="D9D9D9" w:themeColor="background1" w:themeShade="D9"/>
-              <w:left w:val="single" w:sz="24" w:space="0" w:color="698FA2"/>
-              <w:bottom w:val="single" w:sz="2" w:space="0" w:color="D9D9D9" w:themeColor="background1" w:themeShade="D9"/>
-              <w:right w:val="single" w:sz="24" w:space="0" w:color="66C996"/>
+            <w:tcBorders>
+              <w:top w:val="nil"/>
+              <w:left w:val="single" w:color="698FA2" w:sz="24" w:space="0"/>
+              <w:bottom w:val="single" w:color="D9D9D9" w:themeColor="background1" w:themeShade="D9" w:sz="24" w:space="0"/>
+              <w:right w:val="single" w:color="66C996" w:sz="24" w:space="0"/>
             </w:tcBorders>
             <w:shd w:val="clear" w:color="auto" w:fill="auto"/>
             <w:tcMar>
@@ -616,11 +756,11 @@
         <w:tc>
           <w:tcPr>
             <w:tcW w:w="2550" w:type="dxa"/>
-            <w:vMerge w:val="restart"/>
-            <w:tcBorders>
-              <w:top w:val="single" w:sz="24" w:space="0" w:color="D9D9D9" w:themeColor="background1" w:themeShade="D9"/>
-              <w:left w:val="single" w:sz="24" w:space="0" w:color="66C996"/>
-              <w:right w:val="single" w:sz="24" w:space="0" w:color="7D89CB"/>
+            <w:tcBorders>
+              <w:top w:val="nil"/>
+              <w:left w:val="single" w:color="66C996" w:sz="24" w:space="0"/>
+              <w:bottom w:val="single" w:color="D9D9D9" w:themeColor="background1" w:themeShade="D9" w:sz="24" w:space="0"/>
+              <w:right w:val="single" w:color="7D89CB" w:sz="24" w:space="0"/>
             </w:tcBorders>
             <w:shd w:val="clear" w:color="auto" w:fill="auto"/>
             <w:tcMar>
@@ -632,7 +772,6 @@
           </w:tcPr>
           <w:p>
             <w:pPr>
-              <w:spacing w:after="160"/>
               <w:ind w:left="360"/>
             </w:pPr>
           </w:p>
@@ -640,11 +779,11 @@
         <w:tc>
           <w:tcPr>
             <w:tcW w:w="2835" w:type="dxa"/>
-            <w:vMerge w:val="restart"/>
-            <w:tcBorders>
-              <w:top w:val="single" w:sz="24" w:space="0" w:color="D9D9D9" w:themeColor="background1" w:themeShade="D9"/>
-              <w:left w:val="single" w:sz="24" w:space="0" w:color="7D89CB"/>
-              <w:right w:val="single" w:sz="24" w:space="0" w:color="BCC171"/>
+            <w:tcBorders>
+              <w:top w:val="nil"/>
+              <w:left w:val="single" w:color="7D89CB" w:sz="24" w:space="0"/>
+              <w:bottom w:val="single" w:color="D9D9D9" w:themeColor="background1" w:themeShade="D9" w:sz="24" w:space="0"/>
+              <w:right w:val="single" w:color="BCC171" w:sz="24" w:space="0"/>
             </w:tcBorders>
             <w:shd w:val="clear" w:color="auto" w:fill="auto"/>
             <w:tcMar>
@@ -656,18 +795,19 @@
           </w:tcPr>
           <w:p>
             <w:pPr>
-              <w:ind w:left="360"/>
+              <w:spacing w:after="160"/>
+              <w:ind w:left="359"/>
             </w:pPr>
           </w:p>
         </w:tc>
         <w:tc>
           <w:tcPr>
             <w:tcW w:w="1843" w:type="dxa"/>
-            <w:vMerge w:val="restart"/>
-            <w:tcBorders>
-              <w:top w:val="single" w:sz="24" w:space="0" w:color="D9D9D9" w:themeColor="background1" w:themeShade="D9"/>
-              <w:left w:val="single" w:sz="24" w:space="0" w:color="BCC171"/>
-              <w:right w:val="single" w:sz="24" w:space="0" w:color="7C5D76"/>
+            <w:tcBorders>
+              <w:top w:val="nil"/>
+              <w:left w:val="single" w:color="BCC171" w:sz="24" w:space="0"/>
+              <w:bottom w:val="single" w:color="D9D9D9" w:themeColor="background1" w:themeShade="D9" w:sz="24" w:space="0"/>
+              <w:right w:val="single" w:color="7C5D76" w:sz="24" w:space="0"/>
             </w:tcBorders>
             <w:shd w:val="clear" w:color="auto" w:fill="auto"/>
             <w:tcMar>
@@ -677,20 +817,16 @@
               <w:right w:w="100" w:type="dxa"/>
             </w:tcMar>
           </w:tcPr>
-          <w:p>
-            <w:pPr>
-              <w:ind w:left="359"/>
-            </w:pPr>
-          </w:p>
+          <w:p/>
         </w:tc>
         <w:tc>
           <w:tcPr>
             <w:tcW w:w="1276" w:type="dxa"/>
-            <w:vMerge w:val="restart"/>
-            <w:tcBorders>
-              <w:top w:val="single" w:sz="24" w:space="0" w:color="D9D9D9" w:themeColor="background1" w:themeShade="D9"/>
-              <w:left w:val="single" w:sz="24" w:space="0" w:color="7C5D76"/>
-              <w:right w:val="single" w:sz="24" w:space="0" w:color="5C7296"/>
+            <w:tcBorders>
+              <w:top w:val="nil"/>
+              <w:left w:val="single" w:color="7C5D76" w:sz="24" w:space="0"/>
+              <w:bottom w:val="single" w:color="D9D9D9" w:themeColor="background1" w:themeShade="D9" w:sz="24" w:space="0"/>
+              <w:right w:val="single" w:color="5C7296" w:sz="24" w:space="0"/>
             </w:tcBorders>
             <w:shd w:val="clear" w:color="auto" w:fill="auto"/>
             <w:tcMar>
@@ -705,11 +841,11 @@
         <w:tc>
           <w:tcPr>
             <w:tcW w:w="1276" w:type="dxa"/>
-            <w:vMerge w:val="restart"/>
-            <w:tcBorders>
-              <w:top w:val="single" w:sz="24" w:space="0" w:color="D9D9D9" w:themeColor="background1" w:themeShade="D9"/>
-              <w:left w:val="single" w:sz="24" w:space="0" w:color="5C7296"/>
-              <w:right w:val="single" w:sz="24" w:space="0" w:color="D27AA5"/>
+            <w:tcBorders>
+              <w:top w:val="nil"/>
+              <w:left w:val="single" w:color="5C7296" w:sz="24" w:space="0"/>
+              <w:bottom w:val="single" w:color="D9D9D9" w:themeColor="background1" w:themeShade="D9" w:sz="24" w:space="0"/>
+              <w:right w:val="single" w:color="D27AA5" w:sz="24" w:space="0"/>
             </w:tcBorders>
             <w:shd w:val="clear" w:color="auto" w:fill="auto"/>
             <w:tcMar>
@@ -719,22 +855,16 @@
               <w:right w:w="100" w:type="dxa"/>
             </w:tcMar>
           </w:tcPr>
-          <w:p>
-            <w:pPr>
-              <w:rPr>
-                <w:strike/>
-              </w:rPr>
-            </w:pPr>
-          </w:p>
+          <w:p/>
         </w:tc>
         <w:tc>
           <w:tcPr>
             <w:tcW w:w="3118" w:type="dxa"/>
-            <w:vMerge w:val="restart"/>
-            <w:tcBorders>
-              <w:top w:val="single" w:sz="24" w:space="0" w:color="D9D9D9" w:themeColor="background1" w:themeShade="D9"/>
-              <w:left w:val="single" w:sz="24" w:space="0" w:color="D27AA5"/>
-              <w:right w:val="single" w:sz="24" w:space="0" w:color="F38D62"/>
+            <w:tcBorders>
+              <w:top w:val="nil"/>
+              <w:left w:val="single" w:color="D27AA5" w:sz="24" w:space="0"/>
+              <w:bottom w:val="single" w:color="D9D9D9" w:themeColor="background1" w:themeShade="D9" w:sz="24" w:space="0"/>
+              <w:right w:val="single" w:color="F38D62" w:sz="24" w:space="0"/>
             </w:tcBorders>
             <w:shd w:val="clear" w:color="auto" w:fill="auto"/>
             <w:tcMar>
@@ -753,11 +883,11 @@
         <w:tc>
           <w:tcPr>
             <w:tcW w:w="2837" w:type="dxa"/>
-            <w:vMerge w:val="restart"/>
-            <w:tcBorders>
-              <w:top w:val="single" w:sz="24" w:space="0" w:color="D9D9D9" w:themeColor="background1" w:themeShade="D9"/>
-              <w:left w:val="single" w:sz="24" w:space="0" w:color="F38D62"/>
-              <w:right w:val="single" w:sz="4" w:space="0" w:color="D9D9D9" w:themeColor="background1" w:themeShade="D9"/>
+            <w:tcBorders>
+              <w:top w:val="nil"/>
+              <w:left w:val="single" w:color="F38D62" w:sz="24" w:space="0"/>
+              <w:bottom w:val="single" w:color="D9D9D9" w:themeColor="background1" w:themeShade="D9" w:sz="24" w:space="0"/>
+              <w:right w:val="single" w:color="D9D9D9" w:themeColor="background1" w:themeShade="D9" w:sz="4" w:space="0"/>
             </w:tcBorders>
             <w:shd w:val="clear" w:color="auto" w:fill="auto"/>
             <w:tcMar>
@@ -781,12 +911,11 @@
         <w:tc>
           <w:tcPr>
             <w:tcW w:w="2410" w:type="dxa"/>
-            <w:vMerge/>
-            <w:tcBorders>
-              <w:top w:val="single" w:sz="2" w:space="0" w:color="D9D9D9" w:themeColor="background1" w:themeShade="D9"/>
-              <w:left w:val="single" w:sz="24" w:space="0" w:color="698FA2"/>
-              <w:bottom w:val="single" w:sz="24" w:space="0" w:color="D9D9D9" w:themeColor="background1" w:themeShade="D9"/>
-              <w:right w:val="single" w:sz="24" w:space="0" w:color="66C996"/>
+            <w:tcBorders>
+              <w:top w:val="nil"/>
+              <w:left w:val="single" w:color="698FA2" w:sz="24" w:space="0"/>
+              <w:bottom w:val="single" w:color="D9D9D9" w:themeColor="background1" w:themeShade="D9" w:sz="24" w:space="0"/>
+              <w:right w:val="single" w:color="66C996" w:sz="24" w:space="0"/>
             </w:tcBorders>
             <w:shd w:val="clear" w:color="auto" w:fill="auto"/>
             <w:tcMar>
@@ -796,23 +925,16 @@
               <w:right w:w="100" w:type="dxa"/>
             </w:tcMar>
           </w:tcPr>
-          <w:p>
-            <w:pPr>
-              <w:rPr>
-                <w:sz w:val="16"/>
-                <w:szCs w:val="16"/>
-              </w:rPr>
-            </w:pPr>
-          </w:p>
+          <w:p/>
         </w:tc>
         <w:tc>
           <w:tcPr>
             <w:tcW w:w="2550" w:type="dxa"/>
-            <w:vMerge/>
-            <w:tcBorders>
-              <w:left w:val="single" w:sz="24" w:space="0" w:color="66C996"/>
-              <w:bottom w:val="single" w:sz="2" w:space="0" w:color="D9D9D9" w:themeColor="background1" w:themeShade="D9"/>
-              <w:right w:val="single" w:sz="24" w:space="0" w:color="7D89CB"/>
+            <w:tcBorders>
+              <w:top w:val="nil"/>
+              <w:left w:val="single" w:color="66C996" w:sz="24" w:space="0"/>
+              <w:bottom w:val="single" w:color="D9D9D9" w:themeColor="background1" w:themeShade="D9" w:sz="24" w:space="0"/>
+              <w:right w:val="single" w:color="7D89CB" w:sz="24" w:space="0"/>
             </w:tcBorders>
             <w:shd w:val="clear" w:color="auto" w:fill="auto"/>
             <w:tcMar>
@@ -824,21 +946,18 @@
           </w:tcPr>
           <w:p>
             <w:pPr>
-              <w:rPr>
-                <w:sz w:val="16"/>
-                <w:szCs w:val="16"/>
-              </w:rPr>
+              <w:ind w:left="360"/>
             </w:pPr>
           </w:p>
         </w:tc>
         <w:tc>
           <w:tcPr>
             <w:tcW w:w="2835" w:type="dxa"/>
-            <w:vMerge/>
-            <w:tcBorders>
-              <w:left w:val="single" w:sz="24" w:space="0" w:color="7D89CB"/>
-              <w:bottom w:val="single" w:sz="2" w:space="0" w:color="D9D9D9" w:themeColor="background1" w:themeShade="D9"/>
-              <w:right w:val="single" w:sz="24" w:space="0" w:color="BCC171"/>
+            <w:tcBorders>
+              <w:top w:val="nil"/>
+              <w:left w:val="single" w:color="7D89CB" w:sz="24" w:space="0"/>
+              <w:bottom w:val="single" w:color="D9D9D9" w:themeColor="background1" w:themeShade="D9" w:sz="24" w:space="0"/>
+              <w:right w:val="single" w:color="BCC171" w:sz="24" w:space="0"/>
             </w:tcBorders>
             <w:shd w:val="clear" w:color="auto" w:fill="auto"/>
             <w:tcMar>
@@ -850,20 +969,19 @@
           </w:tcPr>
           <w:p>
             <w:pPr>
-              <w:rPr>
-                <w:sz w:val="16"/>
-                <w:szCs w:val="16"/>
-              </w:rPr>
+              <w:spacing w:after="160"/>
+              <w:ind w:left="359"/>
             </w:pPr>
           </w:p>
         </w:tc>
         <w:tc>
           <w:tcPr>
             <w:tcW w:w="1843" w:type="dxa"/>
-            <w:vMerge/>
-            <w:tcBorders>
-              <w:left w:val="single" w:sz="24" w:space="0" w:color="BCC171"/>
-              <w:right w:val="single" w:sz="24" w:space="0" w:color="7C5D76"/>
+            <w:tcBorders>
+              <w:top w:val="nil"/>
+              <w:left w:val="single" w:color="BCC171" w:sz="24" w:space="0"/>
+              <w:bottom w:val="single" w:color="D9D9D9" w:themeColor="background1" w:themeShade="D9" w:sz="24" w:space="0"/>
+              <w:right w:val="single" w:color="7C5D76" w:sz="24" w:space="0"/>
             </w:tcBorders>
             <w:shd w:val="clear" w:color="auto" w:fill="auto"/>
             <w:tcMar>
@@ -878,10 +996,11 @@
         <w:tc>
           <w:tcPr>
             <w:tcW w:w="1276" w:type="dxa"/>
-            <w:vMerge/>
-            <w:tcBorders>
-              <w:left w:val="single" w:sz="24" w:space="0" w:color="7C5D76"/>
-              <w:right w:val="single" w:sz="24" w:space="0" w:color="5C7296"/>
+            <w:tcBorders>
+              <w:top w:val="nil"/>
+              <w:left w:val="single" w:color="7C5D76" w:sz="24" w:space="0"/>
+              <w:bottom w:val="single" w:color="D9D9D9" w:themeColor="background1" w:themeShade="D9" w:sz="24" w:space="0"/>
+              <w:right w:val="single" w:color="5C7296" w:sz="24" w:space="0"/>
             </w:tcBorders>
             <w:shd w:val="clear" w:color="auto" w:fill="auto"/>
             <w:tcMar>
@@ -896,10 +1015,11 @@
         <w:tc>
           <w:tcPr>
             <w:tcW w:w="1276" w:type="dxa"/>
-            <w:vMerge/>
-            <w:tcBorders>
-              <w:left w:val="single" w:sz="24" w:space="0" w:color="5C7296"/>
-              <w:right w:val="single" w:sz="24" w:space="0" w:color="D27AA5"/>
+            <w:tcBorders>
+              <w:top w:val="nil"/>
+              <w:left w:val="single" w:color="5C7296" w:sz="24" w:space="0"/>
+              <w:bottom w:val="single" w:color="D9D9D9" w:themeColor="background1" w:themeShade="D9" w:sz="24" w:space="0"/>
+              <w:right w:val="single" w:color="D27AA5" w:sz="24" w:space="0"/>
             </w:tcBorders>
             <w:shd w:val="clear" w:color="auto" w:fill="auto"/>
             <w:tcMar>
@@ -914,10 +1034,11 @@
         <w:tc>
           <w:tcPr>
             <w:tcW w:w="3118" w:type="dxa"/>
-            <w:vMerge/>
-            <w:tcBorders>
-              <w:left w:val="single" w:sz="24" w:space="0" w:color="D27AA5"/>
-              <w:right w:val="single" w:sz="24" w:space="0" w:color="F38D62"/>
+            <w:tcBorders>
+              <w:top w:val="nil"/>
+              <w:left w:val="single" w:color="D27AA5" w:sz="24" w:space="0"/>
+              <w:bottom w:val="single" w:color="D9D9D9" w:themeColor="background1" w:themeShade="D9" w:sz="24" w:space="0"/>
+              <w:right w:val="single" w:color="F38D62" w:sz="24" w:space="0"/>
             </w:tcBorders>
             <w:shd w:val="clear" w:color="auto" w:fill="auto"/>
             <w:tcMar>
@@ -927,16 +1048,20 @@
               <w:right w:w="100" w:type="dxa"/>
             </w:tcMar>
           </w:tcPr>
-          <w:p/>
+          <w:p>
+            <w:pPr>
+              <w:ind w:left="270"/>
+            </w:pPr>
+          </w:p>
         </w:tc>
         <w:tc>
           <w:tcPr>
             <w:tcW w:w="2837" w:type="dxa"/>
-            <w:vMerge/>
-            <w:tcBorders>
-              <w:left w:val="single" w:sz="24" w:space="0" w:color="F38D62"/>
-              <w:bottom w:val="single" w:sz="24" w:space="0" w:color="D9D9D9" w:themeColor="background1" w:themeShade="D9"/>
-              <w:right w:val="single" w:sz="4" w:space="0" w:color="D9D9D9" w:themeColor="background1" w:themeShade="D9"/>
+            <w:tcBorders>
+              <w:top w:val="nil"/>
+              <w:left w:val="single" w:color="F38D62" w:sz="24" w:space="0"/>
+              <w:bottom w:val="single" w:color="D9D9D9" w:themeColor="background1" w:themeShade="D9" w:sz="24" w:space="0"/>
+              <w:right w:val="single" w:color="D9D9D9" w:themeColor="background1" w:themeShade="D9" w:sz="4" w:space="0"/>
             </w:tcBorders>
             <w:shd w:val="clear" w:color="auto" w:fill="auto"/>
             <w:tcMar>
@@ -948,186 +1073,8 @@
           </w:tcPr>
           <w:p>
             <w:pPr>
-              <w:rPr>
-                <w:sz w:val="16"/>
-                <w:szCs w:val="16"/>
-              </w:rPr>
-            </w:pPr>
-          </w:p>
-        </w:tc>
-      </w:tr>
-      <w:tr>
-        <w:trPr>
-          <w:trHeight w:val="1531"/>
-        </w:trPr>
-        <w:tc>
-          <w:tcPr>
-            <w:tcW w:w="2410" w:type="dxa"/>
-            <w:tcBorders>
-              <w:top w:val="single" w:sz="24" w:space="0" w:color="D9D9D9" w:themeColor="background1" w:themeShade="D9"/>
-              <w:left w:val="single" w:sz="24" w:space="0" w:color="698FA2"/>
-              <w:bottom w:val="single" w:sz="24" w:space="0" w:color="D9D9D9" w:themeColor="background1" w:themeShade="D9"/>
-              <w:right w:val="single" w:sz="24" w:space="0" w:color="66C996"/>
-            </w:tcBorders>
-            <w:tcMar>
-              <w:top w:w="100" w:type="dxa"/>
-              <w:left w:w="100" w:type="dxa"/>
-              <w:bottom w:w="100" w:type="dxa"/>
-              <w:right w:w="100" w:type="dxa"/>
-            </w:tcMar>
-          </w:tcPr>
-          <w:p>
-            <w:pPr>
-              <w:spacing w:after="240"/>
-              <w:rPr>
-                <w:b/>
-              </w:rPr>
-            </w:pPr>
-          </w:p>
-        </w:tc>
-        <w:tc>
-          <w:tcPr>
-            <w:tcW w:w="2550" w:type="dxa"/>
-            <w:tcBorders>
-              <w:top w:val="single" w:sz="2" w:space="0" w:color="D9D9D9" w:themeColor="background1" w:themeShade="D9"/>
-              <w:left w:val="single" w:sz="24" w:space="0" w:color="66C996"/>
-              <w:bottom w:val="single" w:sz="24" w:space="0" w:color="D9D9D9" w:themeColor="background1" w:themeShade="D9"/>
-              <w:right w:val="single" w:sz="24" w:space="0" w:color="7D89CB"/>
-            </w:tcBorders>
-            <w:tcMar>
-              <w:top w:w="100" w:type="dxa"/>
-              <w:left w:w="100" w:type="dxa"/>
-              <w:bottom w:w="100" w:type="dxa"/>
-              <w:right w:w="100" w:type="dxa"/>
-            </w:tcMar>
-          </w:tcPr>
-          <w:p>
-            <w:pPr>
-              <w:ind w:left="360"/>
-            </w:pPr>
-          </w:p>
-        </w:tc>
-        <w:tc>
-          <w:tcPr>
-            <w:tcW w:w="2835" w:type="dxa"/>
-            <w:tcBorders>
-              <w:top w:val="single" w:sz="2" w:space="0" w:color="D9D9D9" w:themeColor="background1" w:themeShade="D9"/>
-              <w:left w:val="single" w:sz="24" w:space="0" w:color="7D89CB"/>
-              <w:bottom w:val="single" w:sz="24" w:space="0" w:color="D9D9D9" w:themeColor="background1" w:themeShade="D9"/>
-              <w:right w:val="single" w:sz="24" w:space="0" w:color="BCC171"/>
-            </w:tcBorders>
-            <w:tcMar>
-              <w:top w:w="100" w:type="dxa"/>
-              <w:left w:w="100" w:type="dxa"/>
-              <w:bottom w:w="100" w:type="dxa"/>
-              <w:right w:w="100" w:type="dxa"/>
-            </w:tcMar>
-          </w:tcPr>
-          <w:p>
-            <w:pPr>
-              <w:spacing w:after="160"/>
-              <w:ind w:left="360"/>
-            </w:pPr>
-          </w:p>
-        </w:tc>
-        <w:tc>
-          <w:tcPr>
-            <w:tcW w:w="1843" w:type="dxa"/>
-            <w:vMerge/>
-            <w:tcBorders>
-              <w:left w:val="single" w:sz="24" w:space="0" w:color="BCC171"/>
-              <w:bottom w:val="single" w:sz="24" w:space="0" w:color="D9D9D9" w:themeColor="background1" w:themeShade="D9"/>
-              <w:right w:val="single" w:sz="24" w:space="0" w:color="7C5D76"/>
-            </w:tcBorders>
-            <w:shd w:val="clear" w:color="auto" w:fill="auto"/>
-            <w:tcMar>
-              <w:top w:w="100" w:type="dxa"/>
-              <w:left w:w="100" w:type="dxa"/>
-              <w:bottom w:w="100" w:type="dxa"/>
-              <w:right w:w="100" w:type="dxa"/>
-            </w:tcMar>
-          </w:tcPr>
-          <w:p/>
-        </w:tc>
-        <w:tc>
-          <w:tcPr>
-            <w:tcW w:w="1276" w:type="dxa"/>
-            <w:vMerge/>
-            <w:tcBorders>
-              <w:left w:val="single" w:sz="24" w:space="0" w:color="7C5D76"/>
-              <w:bottom w:val="single" w:sz="24" w:space="0" w:color="D9D9D9" w:themeColor="background1" w:themeShade="D9"/>
-              <w:right w:val="single" w:sz="24" w:space="0" w:color="5C7296"/>
-            </w:tcBorders>
-            <w:shd w:val="clear" w:color="auto" w:fill="auto"/>
-            <w:tcMar>
-              <w:top w:w="100" w:type="dxa"/>
-              <w:left w:w="100" w:type="dxa"/>
-              <w:bottom w:w="100" w:type="dxa"/>
-              <w:right w:w="100" w:type="dxa"/>
-            </w:tcMar>
-          </w:tcPr>
-          <w:p/>
-        </w:tc>
-        <w:tc>
-          <w:tcPr>
-            <w:tcW w:w="1276" w:type="dxa"/>
-            <w:vMerge/>
-            <w:tcBorders>
-              <w:left w:val="single" w:sz="24" w:space="0" w:color="5C7296"/>
-              <w:bottom w:val="single" w:sz="24" w:space="0" w:color="D9D9D9" w:themeColor="background1" w:themeShade="D9"/>
-              <w:right w:val="single" w:sz="24" w:space="0" w:color="D27AA5"/>
-            </w:tcBorders>
-            <w:shd w:val="clear" w:color="auto" w:fill="auto"/>
-            <w:tcMar>
-              <w:top w:w="100" w:type="dxa"/>
-              <w:left w:w="100" w:type="dxa"/>
-              <w:bottom w:w="100" w:type="dxa"/>
-              <w:right w:w="100" w:type="dxa"/>
-            </w:tcMar>
-          </w:tcPr>
-          <w:p/>
-        </w:tc>
-        <w:tc>
-          <w:tcPr>
-            <w:tcW w:w="3118" w:type="dxa"/>
-            <w:vMerge/>
-            <w:tcBorders>
-              <w:left w:val="single" w:sz="24" w:space="0" w:color="D27AA5"/>
-              <w:bottom w:val="single" w:sz="24" w:space="0" w:color="D9D9D9" w:themeColor="background1" w:themeShade="D9"/>
-              <w:right w:val="single" w:sz="24" w:space="0" w:color="F38D62"/>
-            </w:tcBorders>
-            <w:shd w:val="clear" w:color="auto" w:fill="auto"/>
-            <w:tcMar>
-              <w:top w:w="100" w:type="dxa"/>
-              <w:left w:w="100" w:type="dxa"/>
-              <w:bottom w:w="100" w:type="dxa"/>
-              <w:right w:w="100" w:type="dxa"/>
-            </w:tcMar>
-          </w:tcPr>
-          <w:p/>
-        </w:tc>
-        <w:tc>
-          <w:tcPr>
-            <w:tcW w:w="2837" w:type="dxa"/>
-            <w:tcBorders>
-              <w:top w:val="single" w:sz="24" w:space="0" w:color="D9D9D9" w:themeColor="background1" w:themeShade="D9"/>
-              <w:left w:val="single" w:sz="24" w:space="0" w:color="F38D62"/>
-              <w:bottom w:val="single" w:sz="24" w:space="0" w:color="D9D9D9" w:themeColor="background1" w:themeShade="D9"/>
-              <w:right w:val="single" w:sz="4" w:space="0" w:color="D9D9D9" w:themeColor="background1" w:themeShade="D9"/>
-            </w:tcBorders>
-            <w:tcMar>
-              <w:top w:w="100" w:type="dxa"/>
-              <w:left w:w="100" w:type="dxa"/>
-              <w:bottom w:w="100" w:type="dxa"/>
-              <w:right w:w="100" w:type="dxa"/>
-            </w:tcMar>
-          </w:tcPr>
-          <w:p>
-            <w:pPr>
               <w:ind w:left="359"/>
             </w:pPr>
-            <w:bookmarkStart w:id="0" w:name="_GoBack"/>
-            <w:bookmarkEnd w:id="0"/>
           </w:p>
         </w:tc>
       </w:tr>
@@ -1144,7 +1091,7 @@
 </file>
 
 <file path=word/numbering.xml><?xml version="1.0" encoding="utf-8"?>
-<w:numbering xmlns:wpc="http://schemas.microsoft.com/office/word/2010/wordprocessingCanvas" xmlns:cx="http://schemas.microsoft.com/office/drawing/2014/chartex" xmlns:cx1="http://schemas.microsoft.com/office/drawing/2015/9/8/chartex" xmlns:cx2="http://schemas.microsoft.com/office/drawing/2015/10/21/chartex" xmlns:cx3="http://schemas.microsoft.com/office/drawing/2016/5/9/chartex" xmlns:cx4="http://schemas.microsoft.com/office/drawing/2016/5/10/chartex" xmlns:cx5="http://schemas.microsoft.com/office/drawing/2016/5/11/chartex" xmlns:cx6="http://schemas.microsoft.com/office/drawing/2016/5/12/chartex" xmlns:cx7="http://schemas.microsoft.com/office/drawing/2016/5/13/chartex" xmlns:cx8="http://schemas.microsoft.com/office/drawing/2016/5/14/chartex" xmlns:mc="http://schemas.openxmlformats.org/markup-compatibility/2006" xmlns:aink="http://schemas.microsoft.com/office/drawing/2016/ink" xmlns:am3d="http://schemas.microsoft.com/office/drawing/2017/model3d" xmlns:o="urn:schemas-microsoft-com:office:office" xmlns:r="http://schemas.openxmlformats.org/officeDocument/2006/relationships" xmlns:m="http://schemas.openxmlformats.org/officeDocument/2006/math" xmlns:v="urn:schemas-microsoft-com:vml" xmlns:wp14="http://schemas.microsoft.com/office/word/2010/wordprocessingDrawing" xmlns:wp="http://schemas.openxmlformats.org/drawingml/2006/wordprocessingDrawing" xmlns:w10="urn:schemas-microsoft-com:office:word" xmlns:w="http://schemas.openxmlformats.org/wordprocessingml/2006/main" xmlns:w14="http://schemas.microsoft.com/office/word/2010/wordml" xmlns:w15="http://schemas.microsoft.com/office/word/2012/wordml" xmlns:w16cid="http://schemas.microsoft.com/office/word/2016/wordml/cid" xmlns:w16se="http://schemas.microsoft.com/office/word/2015/wordml/symex" xmlns:wpg="http://schemas.microsoft.com/office/word/2010/wordprocessingGroup" xmlns:wpi="http://schemas.microsoft.com/office/word/2010/wordprocessingInk" xmlns:wne="http://schemas.microsoft.com/office/word/2006/wordml" xmlns:wps="http://schemas.microsoft.com/office/word/2010/wordprocessingShape" mc:Ignorable="w14 w15 w16se w16cid wp14">
+<w:numbering xmlns:wpc="http://schemas.microsoft.com/office/word/2010/wordprocessingCanvas" xmlns:cx="http://schemas.microsoft.com/office/drawing/2014/chartex" xmlns:cx1="http://schemas.microsoft.com/office/drawing/2015/9/8/chartex" xmlns:cx2="http://schemas.microsoft.com/office/drawing/2015/10/21/chartex" xmlns:cx3="http://schemas.microsoft.com/office/drawing/2016/5/9/chartex" xmlns:cx4="http://schemas.microsoft.com/office/drawing/2016/5/10/chartex" xmlns:cx5="http://schemas.microsoft.com/office/drawing/2016/5/11/chartex" xmlns:cx6="http://schemas.microsoft.com/office/drawing/2016/5/12/chartex" xmlns:cx7="http://schemas.microsoft.com/office/drawing/2016/5/13/chartex" xmlns:cx8="http://schemas.microsoft.com/office/drawing/2016/5/14/chartex" xmlns:mc="http://schemas.openxmlformats.org/markup-compatibility/2006" xmlns:aink="http://schemas.microsoft.com/office/drawing/2016/ink" xmlns:am3d="http://schemas.microsoft.com/office/drawing/2017/model3d" xmlns:o="urn:schemas-microsoft-com:office:office" xmlns:r="http://schemas.openxmlformats.org/officeDocument/2006/relationships" xmlns:m="http://schemas.openxmlformats.org/officeDocument/2006/math" xmlns:v="urn:schemas-microsoft-com:vml" xmlns:wp14="http://schemas.microsoft.com/office/word/2010/wordprocessingDrawing" xmlns:wp="http://schemas.openxmlformats.org/drawingml/2006/wordprocessingDrawing" xmlns:w10="urn:schemas-microsoft-com:office:word" xmlns:w="http://schemas.openxmlformats.org/wordprocessingml/2006/main" xmlns:w14="http://schemas.microsoft.com/office/word/2010/wordml" xmlns:w15="http://schemas.microsoft.com/office/word/2012/wordml" xmlns:w16cex="http://schemas.microsoft.com/office/word/2018/wordml/cex" xmlns:w16cid="http://schemas.microsoft.com/office/word/2016/wordml/cid" xmlns:w16="http://schemas.microsoft.com/office/word/2018/wordml" xmlns:w16sdtdh="http://schemas.microsoft.com/office/word/2020/wordml/sdtdatahash" xmlns:w16se="http://schemas.microsoft.com/office/word/2015/wordml/symex" xmlns:wpg="http://schemas.microsoft.com/office/word/2010/wordprocessingGroup" xmlns:wpi="http://schemas.microsoft.com/office/word/2010/wordprocessingInk" xmlns:wne="http://schemas.microsoft.com/office/word/2006/wordml" xmlns:wps="http://schemas.microsoft.com/office/word/2010/wordprocessingShape" mc:Ignorable="w14 w15 w16se w16cid w16 w16cex w16sdtdh wp14">
   <w:abstractNum w:abstractNumId="0" w15:restartNumberingAfterBreak="0">
     <w:nsid w:val="002A08AE"/>
     <w:multiLevelType w:val="multilevel"/>
@@ -1728,7 +1675,7 @@
         <w:ind w:left="360" w:hanging="360"/>
       </w:pPr>
       <w:rPr>
-        <w:rFonts w:ascii="Symbol" w:hAnsi="Symbol" w:hint="default"/>
+        <w:rFonts w:hint="default" w:ascii="Symbol" w:hAnsi="Symbol"/>
         <w:color w:val="7D89CB"/>
       </w:rPr>
     </w:lvl>
@@ -1741,7 +1688,7 @@
         <w:ind w:left="1080" w:hanging="360"/>
       </w:pPr>
       <w:rPr>
-        <w:rFonts w:ascii="Courier New" w:eastAsia="Courier New" w:hAnsi="Courier New" w:cs="Courier New"/>
+        <w:rFonts w:ascii="Courier New" w:hAnsi="Courier New" w:eastAsia="Courier New" w:cs="Courier New"/>
       </w:rPr>
     </w:lvl>
     <w:lvl w:ilvl="2">
@@ -1753,7 +1700,7 @@
         <w:ind w:left="1800" w:hanging="360"/>
       </w:pPr>
       <w:rPr>
-        <w:rFonts w:ascii="Noto Sans Symbols" w:eastAsia="Noto Sans Symbols" w:hAnsi="Noto Sans Symbols" w:cs="Noto Sans Symbols"/>
+        <w:rFonts w:ascii="Noto Sans Symbols" w:hAnsi="Noto Sans Symbols" w:eastAsia="Noto Sans Symbols" w:cs="Noto Sans Symbols"/>
       </w:rPr>
     </w:lvl>
     <w:lvl w:ilvl="3">
@@ -1765,7 +1712,7 @@
         <w:ind w:left="2520" w:hanging="360"/>
       </w:pPr>
       <w:rPr>
-        <w:rFonts w:ascii="Noto Sans Symbols" w:eastAsia="Noto Sans Symbols" w:hAnsi="Noto Sans Symbols" w:cs="Noto Sans Symbols"/>
+        <w:rFonts w:ascii="Noto Sans Symbols" w:hAnsi="Noto Sans Symbols" w:eastAsia="Noto Sans Symbols" w:cs="Noto Sans Symbols"/>
       </w:rPr>
     </w:lvl>
     <w:lvl w:ilvl="4">
@@ -1777,7 +1724,7 @@
         <w:ind w:left="3240" w:hanging="360"/>
       </w:pPr>
       <w:rPr>
-        <w:rFonts w:ascii="Courier New" w:eastAsia="Courier New" w:hAnsi="Courier New" w:cs="Courier New"/>
+        <w:rFonts w:ascii="Courier New" w:hAnsi="Courier New" w:eastAsia="Courier New" w:cs="Courier New"/>
       </w:rPr>
     </w:lvl>
     <w:lvl w:ilvl="5">
@@ -1789,7 +1736,7 @@
         <w:ind w:left="3960" w:hanging="360"/>
       </w:pPr>
       <w:rPr>
-        <w:rFonts w:ascii="Noto Sans Symbols" w:eastAsia="Noto Sans Symbols" w:hAnsi="Noto Sans Symbols" w:cs="Noto Sans Symbols"/>
+        <w:rFonts w:ascii="Noto Sans Symbols" w:hAnsi="Noto Sans Symbols" w:eastAsia="Noto Sans Symbols" w:cs="Noto Sans Symbols"/>
       </w:rPr>
     </w:lvl>
     <w:lvl w:ilvl="6">
@@ -1801,7 +1748,7 @@
         <w:ind w:left="4680" w:hanging="360"/>
       </w:pPr>
       <w:rPr>
-        <w:rFonts w:ascii="Noto Sans Symbols" w:eastAsia="Noto Sans Symbols" w:hAnsi="Noto Sans Symbols" w:cs="Noto Sans Symbols"/>
+        <w:rFonts w:ascii="Noto Sans Symbols" w:hAnsi="Noto Sans Symbols" w:eastAsia="Noto Sans Symbols" w:cs="Noto Sans Symbols"/>
       </w:rPr>
     </w:lvl>
     <w:lvl w:ilvl="7">
@@ -1813,7 +1760,7 @@
         <w:ind w:left="5400" w:hanging="360"/>
       </w:pPr>
       <w:rPr>
-        <w:rFonts w:ascii="Courier New" w:eastAsia="Courier New" w:hAnsi="Courier New" w:cs="Courier New"/>
+        <w:rFonts w:ascii="Courier New" w:hAnsi="Courier New" w:eastAsia="Courier New" w:cs="Courier New"/>
       </w:rPr>
     </w:lvl>
     <w:lvl w:ilvl="8">
@@ -1825,7 +1772,7 @@
         <w:ind w:left="6120" w:hanging="360"/>
       </w:pPr>
       <w:rPr>
-        <w:rFonts w:ascii="Noto Sans Symbols" w:eastAsia="Noto Sans Symbols" w:hAnsi="Noto Sans Symbols" w:cs="Noto Sans Symbols"/>
+        <w:rFonts w:ascii="Noto Sans Symbols" w:hAnsi="Noto Sans Symbols" w:eastAsia="Noto Sans Symbols" w:cs="Noto Sans Symbols"/>
       </w:rPr>
     </w:lvl>
   </w:abstractNum>
@@ -2070,7 +2017,7 @@
         <w:ind w:left="360" w:hanging="360"/>
       </w:pPr>
       <w:rPr>
-        <w:rFonts w:ascii="Noto Sans Symbols" w:eastAsia="Noto Sans Symbols" w:hAnsi="Noto Sans Symbols" w:cs="Noto Sans Symbols"/>
+        <w:rFonts w:ascii="Noto Sans Symbols" w:hAnsi="Noto Sans Symbols" w:eastAsia="Noto Sans Symbols" w:cs="Noto Sans Symbols"/>
         <w:color w:val="66C996"/>
       </w:rPr>
     </w:lvl>
@@ -2083,7 +2030,7 @@
         <w:ind w:left="1080" w:hanging="360"/>
       </w:pPr>
       <w:rPr>
-        <w:rFonts w:ascii="Courier New" w:eastAsia="Courier New" w:hAnsi="Courier New" w:cs="Courier New"/>
+        <w:rFonts w:ascii="Courier New" w:hAnsi="Courier New" w:eastAsia="Courier New" w:cs="Courier New"/>
       </w:rPr>
     </w:lvl>
     <w:lvl w:ilvl="2">
@@ -2095,7 +2042,7 @@
         <w:ind w:left="1800" w:hanging="360"/>
       </w:pPr>
       <w:rPr>
-        <w:rFonts w:ascii="Noto Sans Symbols" w:eastAsia="Noto Sans Symbols" w:hAnsi="Noto Sans Symbols" w:cs="Noto Sans Symbols"/>
+        <w:rFonts w:ascii="Noto Sans Symbols" w:hAnsi="Noto Sans Symbols" w:eastAsia="Noto Sans Symbols" w:cs="Noto Sans Symbols"/>
       </w:rPr>
     </w:lvl>
     <w:lvl w:ilvl="3">
@@ -2107,7 +2054,7 @@
         <w:ind w:left="2520" w:hanging="360"/>
       </w:pPr>
       <w:rPr>
-        <w:rFonts w:ascii="Noto Sans Symbols" w:eastAsia="Noto Sans Symbols" w:hAnsi="Noto Sans Symbols" w:cs="Noto Sans Symbols"/>
+        <w:rFonts w:ascii="Noto Sans Symbols" w:hAnsi="Noto Sans Symbols" w:eastAsia="Noto Sans Symbols" w:cs="Noto Sans Symbols"/>
       </w:rPr>
     </w:lvl>
     <w:lvl w:ilvl="4">
@@ -2119,7 +2066,7 @@
         <w:ind w:left="3240" w:hanging="360"/>
       </w:pPr>
       <w:rPr>
-        <w:rFonts w:ascii="Courier New" w:eastAsia="Courier New" w:hAnsi="Courier New" w:cs="Courier New"/>
+        <w:rFonts w:ascii="Courier New" w:hAnsi="Courier New" w:eastAsia="Courier New" w:cs="Courier New"/>
       </w:rPr>
     </w:lvl>
     <w:lvl w:ilvl="5">
@@ -2131,7 +2078,7 @@
         <w:ind w:left="3960" w:hanging="360"/>
       </w:pPr>
       <w:rPr>
-        <w:rFonts w:ascii="Noto Sans Symbols" w:eastAsia="Noto Sans Symbols" w:hAnsi="Noto Sans Symbols" w:cs="Noto Sans Symbols"/>
+        <w:rFonts w:ascii="Noto Sans Symbols" w:hAnsi="Noto Sans Symbols" w:eastAsia="Noto Sans Symbols" w:cs="Noto Sans Symbols"/>
       </w:rPr>
     </w:lvl>
     <w:lvl w:ilvl="6">
@@ -2143,7 +2090,7 @@
         <w:ind w:left="4680" w:hanging="360"/>
       </w:pPr>
       <w:rPr>
-        <w:rFonts w:ascii="Noto Sans Symbols" w:eastAsia="Noto Sans Symbols" w:hAnsi="Noto Sans Symbols" w:cs="Noto Sans Symbols"/>
+        <w:rFonts w:ascii="Noto Sans Symbols" w:hAnsi="Noto Sans Symbols" w:eastAsia="Noto Sans Symbols" w:cs="Noto Sans Symbols"/>
       </w:rPr>
     </w:lvl>
     <w:lvl w:ilvl="7">
@@ -2155,7 +2102,7 @@
         <w:ind w:left="5400" w:hanging="360"/>
       </w:pPr>
       <w:rPr>
-        <w:rFonts w:ascii="Courier New" w:eastAsia="Courier New" w:hAnsi="Courier New" w:cs="Courier New"/>
+        <w:rFonts w:ascii="Courier New" w:hAnsi="Courier New" w:eastAsia="Courier New" w:cs="Courier New"/>
       </w:rPr>
     </w:lvl>
     <w:lvl w:ilvl="8">
@@ -2167,7 +2114,7 @@
         <w:ind w:left="6120" w:hanging="360"/>
       </w:pPr>
       <w:rPr>
-        <w:rFonts w:ascii="Noto Sans Symbols" w:eastAsia="Noto Sans Symbols" w:hAnsi="Noto Sans Symbols" w:cs="Noto Sans Symbols"/>
+        <w:rFonts w:ascii="Noto Sans Symbols" w:hAnsi="Noto Sans Symbols" w:eastAsia="Noto Sans Symbols" w:cs="Noto Sans Symbols"/>
       </w:rPr>
     </w:lvl>
   </w:abstractNum>
@@ -2184,7 +2131,7 @@
         <w:ind w:left="360" w:hanging="360"/>
       </w:pPr>
       <w:rPr>
-        <w:rFonts w:ascii="Symbol" w:hAnsi="Symbol" w:hint="default"/>
+        <w:rFonts w:hint="default" w:ascii="Symbol" w:hAnsi="Symbol"/>
         <w:color w:val="7D89CB"/>
       </w:rPr>
     </w:lvl>
@@ -2197,7 +2144,7 @@
         <w:ind w:left="1080" w:hanging="360"/>
       </w:pPr>
       <w:rPr>
-        <w:rFonts w:ascii="Courier New" w:eastAsia="Courier New" w:hAnsi="Courier New" w:cs="Courier New"/>
+        <w:rFonts w:ascii="Courier New" w:hAnsi="Courier New" w:eastAsia="Courier New" w:cs="Courier New"/>
       </w:rPr>
     </w:lvl>
     <w:lvl w:ilvl="2">
@@ -2209,7 +2156,7 @@
         <w:ind w:left="1800" w:hanging="360"/>
       </w:pPr>
       <w:rPr>
-        <w:rFonts w:ascii="Noto Sans Symbols" w:eastAsia="Noto Sans Symbols" w:hAnsi="Noto Sans Symbols" w:cs="Noto Sans Symbols"/>
+        <w:rFonts w:ascii="Noto Sans Symbols" w:hAnsi="Noto Sans Symbols" w:eastAsia="Noto Sans Symbols" w:cs="Noto Sans Symbols"/>
       </w:rPr>
     </w:lvl>
     <w:lvl w:ilvl="3">
@@ -2221,7 +2168,7 @@
         <w:ind w:left="2520" w:hanging="360"/>
       </w:pPr>
       <w:rPr>
-        <w:rFonts w:ascii="Noto Sans Symbols" w:eastAsia="Noto Sans Symbols" w:hAnsi="Noto Sans Symbols" w:cs="Noto Sans Symbols"/>
+        <w:rFonts w:ascii="Noto Sans Symbols" w:hAnsi="Noto Sans Symbols" w:eastAsia="Noto Sans Symbols" w:cs="Noto Sans Symbols"/>
       </w:rPr>
     </w:lvl>
     <w:lvl w:ilvl="4">
@@ -2233,7 +2180,7 @@
         <w:ind w:left="3240" w:hanging="360"/>
       </w:pPr>
       <w:rPr>
-        <w:rFonts w:ascii="Courier New" w:eastAsia="Courier New" w:hAnsi="Courier New" w:cs="Courier New"/>
+        <w:rFonts w:ascii="Courier New" w:hAnsi="Courier New" w:eastAsia="Courier New" w:cs="Courier New"/>
       </w:rPr>
     </w:lvl>
     <w:lvl w:ilvl="5">
@@ -2245,7 +2192,7 @@
         <w:ind w:left="3960" w:hanging="360"/>
       </w:pPr>
       <w:rPr>
-        <w:rFonts w:ascii="Noto Sans Symbols" w:eastAsia="Noto Sans Symbols" w:hAnsi="Noto Sans Symbols" w:cs="Noto Sans Symbols"/>
+        <w:rFonts w:ascii="Noto Sans Symbols" w:hAnsi="Noto Sans Symbols" w:eastAsia="Noto Sans Symbols" w:cs="Noto Sans Symbols"/>
       </w:rPr>
     </w:lvl>
     <w:lvl w:ilvl="6">
@@ -2257,7 +2204,7 @@
         <w:ind w:left="4680" w:hanging="360"/>
       </w:pPr>
       <w:rPr>
-        <w:rFonts w:ascii="Noto Sans Symbols" w:eastAsia="Noto Sans Symbols" w:hAnsi="Noto Sans Symbols" w:cs="Noto Sans Symbols"/>
+        <w:rFonts w:ascii="Noto Sans Symbols" w:hAnsi="Noto Sans Symbols" w:eastAsia="Noto Sans Symbols" w:cs="Noto Sans Symbols"/>
       </w:rPr>
     </w:lvl>
     <w:lvl w:ilvl="7">
@@ -2269,7 +2216,7 @@
         <w:ind w:left="5400" w:hanging="360"/>
       </w:pPr>
       <w:rPr>
-        <w:rFonts w:ascii="Courier New" w:eastAsia="Courier New" w:hAnsi="Courier New" w:cs="Courier New"/>
+        <w:rFonts w:ascii="Courier New" w:hAnsi="Courier New" w:eastAsia="Courier New" w:cs="Courier New"/>
       </w:rPr>
     </w:lvl>
     <w:lvl w:ilvl="8">
@@ -2281,7 +2228,7 @@
         <w:ind w:left="6120" w:hanging="360"/>
       </w:pPr>
       <w:rPr>
-        <w:rFonts w:ascii="Noto Sans Symbols" w:eastAsia="Noto Sans Symbols" w:hAnsi="Noto Sans Symbols" w:cs="Noto Sans Symbols"/>
+        <w:rFonts w:ascii="Noto Sans Symbols" w:hAnsi="Noto Sans Symbols" w:eastAsia="Noto Sans Symbols" w:cs="Noto Sans Symbols"/>
       </w:rPr>
     </w:lvl>
   </w:abstractNum>
@@ -2298,7 +2245,7 @@
         <w:ind w:left="720" w:hanging="360"/>
       </w:pPr>
       <w:rPr>
-        <w:rFonts w:ascii="Symbol" w:hAnsi="Symbol" w:hint="default"/>
+        <w:rFonts w:hint="default" w:ascii="Symbol" w:hAnsi="Symbol"/>
         <w:color w:val="7D89CB"/>
         <w:u w:val="none"/>
       </w:rPr>
@@ -2437,11 +2384,11 @@
 </file>
 
 <file path=word/styles.xml><?xml version="1.0" encoding="utf-8"?>
-<w:styles xmlns:mc="http://schemas.openxmlformats.org/markup-compatibility/2006" xmlns:r="http://schemas.openxmlformats.org/officeDocument/2006/relationships" xmlns:w="http://schemas.openxmlformats.org/wordprocessingml/2006/main" xmlns:w14="http://schemas.microsoft.com/office/word/2010/wordml" xmlns:w15="http://schemas.microsoft.com/office/word/2012/wordml" xmlns:w16cid="http://schemas.microsoft.com/office/word/2016/wordml/cid" xmlns:w16se="http://schemas.microsoft.com/office/word/2015/wordml/symex" mc:Ignorable="w14 w15 w16se w16cid">
+<w:styles xmlns:mc="http://schemas.openxmlformats.org/markup-compatibility/2006" xmlns:r="http://schemas.openxmlformats.org/officeDocument/2006/relationships" xmlns:w="http://schemas.openxmlformats.org/wordprocessingml/2006/main" xmlns:w14="http://schemas.microsoft.com/office/word/2010/wordml" xmlns:w15="http://schemas.microsoft.com/office/word/2012/wordml" xmlns:w16cex="http://schemas.microsoft.com/office/word/2018/wordml/cex" xmlns:w16cid="http://schemas.microsoft.com/office/word/2016/wordml/cid" xmlns:w16="http://schemas.microsoft.com/office/word/2018/wordml" xmlns:w16sdtdh="http://schemas.microsoft.com/office/word/2020/wordml/sdtdatahash" xmlns:w16se="http://schemas.microsoft.com/office/word/2015/wordml/symex" mc:Ignorable="w14 w15 w16se w16cid w16 w16cex w16sdtdh">
   <w:docDefaults>
     <w:rPrDefault>
       <w:rPr>
-        <w:rFonts w:asciiTheme="minorHAnsi" w:eastAsiaTheme="minorHAnsi" w:hAnsiTheme="minorHAnsi" w:cstheme="minorBidi"/>
+        <w:rFonts w:asciiTheme="minorHAnsi" w:hAnsiTheme="minorHAnsi" w:eastAsiaTheme="minorHAnsi" w:cstheme="minorBidi"/>
         <w:sz w:val="24"/>
         <w:szCs w:val="24"/>
         <w:lang w:val="en-CA" w:eastAsia="en-US" w:bidi="ar-SA"/>
@@ -2449,17 +2396,17 @@
     </w:rPrDefault>
     <w:pPrDefault/>
   </w:docDefaults>
-  <w:latentStyles w:defLockedState="0" w:defUIPriority="99" w:defSemiHidden="0" w:defUnhideWhenUsed="0" w:defQFormat="0" w:count="375">
+  <w:latentStyles w:defLockedState="0" w:defUIPriority="99" w:defSemiHidden="0" w:defUnhideWhenUsed="0" w:defQFormat="0" w:count="376">
     <w:lsdException w:name="Normal" w:uiPriority="0" w:qFormat="1"/>
     <w:lsdException w:name="heading 1" w:uiPriority="9" w:qFormat="1"/>
-    <w:lsdException w:name="heading 2" w:semiHidden="1" w:uiPriority="9" w:unhideWhenUsed="1" w:qFormat="1"/>
-    <w:lsdException w:name="heading 3" w:semiHidden="1" w:uiPriority="9" w:unhideWhenUsed="1" w:qFormat="1"/>
-    <w:lsdException w:name="heading 4" w:semiHidden="1" w:uiPriority="9" w:unhideWhenUsed="1" w:qFormat="1"/>
-    <w:lsdException w:name="heading 5" w:semiHidden="1" w:uiPriority="9" w:unhideWhenUsed="1" w:qFormat="1"/>
-    <w:lsdException w:name="heading 6" w:semiHidden="1" w:uiPriority="9" w:unhideWhenUsed="1" w:qFormat="1"/>
-    <w:lsdException w:name="heading 7" w:semiHidden="1" w:uiPriority="9" w:unhideWhenUsed="1" w:qFormat="1"/>
-    <w:lsdException w:name="heading 8" w:semiHidden="1" w:uiPriority="9" w:unhideWhenUsed="1" w:qFormat="1"/>
-    <w:lsdException w:name="heading 9" w:semiHidden="1" w:uiPriority="9" w:unhideWhenUsed="1" w:qFormat="1"/>
+    <w:lsdException w:name="heading 2" w:uiPriority="9" w:semiHidden="1" w:unhideWhenUsed="1" w:qFormat="1"/>
+    <w:lsdException w:name="heading 3" w:uiPriority="9" w:semiHidden="1" w:unhideWhenUsed="1" w:qFormat="1"/>
+    <w:lsdException w:name="heading 4" w:uiPriority="9" w:semiHidden="1" w:unhideWhenUsed="1" w:qFormat="1"/>
+    <w:lsdException w:name="heading 5" w:uiPriority="9" w:semiHidden="1" w:unhideWhenUsed="1" w:qFormat="1"/>
+    <w:lsdException w:name="heading 6" w:uiPriority="9" w:semiHidden="1" w:unhideWhenUsed="1" w:qFormat="1"/>
+    <w:lsdException w:name="heading 7" w:uiPriority="9" w:semiHidden="1" w:unhideWhenUsed="1" w:qFormat="1"/>
+    <w:lsdException w:name="heading 8" w:uiPriority="9" w:semiHidden="1" w:unhideWhenUsed="1" w:qFormat="1"/>
+    <w:lsdException w:name="heading 9" w:uiPriority="9" w:semiHidden="1" w:unhideWhenUsed="1" w:qFormat="1"/>
     <w:lsdException w:name="index 1" w:semiHidden="1" w:unhideWhenUsed="1"/>
     <w:lsdException w:name="index 2" w:semiHidden="1" w:unhideWhenUsed="1"/>
     <w:lsdException w:name="index 3" w:semiHidden="1" w:unhideWhenUsed="1"/>
@@ -2469,22 +2416,22 @@
     <w:lsdException w:name="index 7" w:semiHidden="1" w:unhideWhenUsed="1"/>
     <w:lsdException w:name="index 8" w:semiHidden="1" w:unhideWhenUsed="1"/>
     <w:lsdException w:name="index 9" w:semiHidden="1" w:unhideWhenUsed="1"/>
-    <w:lsdException w:name="toc 1" w:semiHidden="1" w:uiPriority="39" w:unhideWhenUsed="1"/>
-    <w:lsdException w:name="toc 2" w:semiHidden="1" w:uiPriority="39" w:unhideWhenUsed="1"/>
-    <w:lsdException w:name="toc 3" w:semiHidden="1" w:uiPriority="39" w:unhideWhenUsed="1"/>
-    <w:lsdException w:name="toc 4" w:semiHidden="1" w:uiPriority="39" w:unhideWhenUsed="1"/>
-    <w:lsdException w:name="toc 5" w:semiHidden="1" w:uiPriority="39" w:unhideWhenUsed="1"/>
-    <w:lsdException w:name="toc 6" w:semiHidden="1" w:uiPriority="39" w:unhideWhenUsed="1"/>
-    <w:lsdException w:name="toc 7" w:semiHidden="1" w:uiPriority="39" w:unhideWhenUsed="1"/>
-    <w:lsdException w:name="toc 8" w:semiHidden="1" w:uiPriority="39" w:unhideWhenUsed="1"/>
-    <w:lsdException w:name="toc 9" w:semiHidden="1" w:uiPriority="39" w:unhideWhenUsed="1"/>
+    <w:lsdException w:name="toc 1" w:uiPriority="39" w:semiHidden="1" w:unhideWhenUsed="1"/>
+    <w:lsdException w:name="toc 2" w:uiPriority="39" w:semiHidden="1" w:unhideWhenUsed="1"/>
+    <w:lsdException w:name="toc 3" w:uiPriority="39" w:semiHidden="1" w:unhideWhenUsed="1"/>
+    <w:lsdException w:name="toc 4" w:uiPriority="39" w:semiHidden="1" w:unhideWhenUsed="1"/>
+    <w:lsdException w:name="toc 5" w:uiPriority="39" w:semiHidden="1" w:unhideWhenUsed="1"/>
+    <w:lsdException w:name="toc 6" w:uiPriority="39" w:semiHidden="1" w:unhideWhenUsed="1"/>
+    <w:lsdException w:name="toc 7" w:uiPriority="39" w:semiHidden="1" w:unhideWhenUsed="1"/>
+    <w:lsdException w:name="toc 8" w:uiPriority="39" w:semiHidden="1" w:unhideWhenUsed="1"/>
+    <w:lsdException w:name="toc 9" w:uiPriority="39" w:semiHidden="1" w:unhideWhenUsed="1"/>
     <w:lsdException w:name="Normal Indent" w:semiHidden="1" w:unhideWhenUsed="1"/>
     <w:lsdException w:name="footnote text" w:semiHidden="1" w:unhideWhenUsed="1"/>
     <w:lsdException w:name="annotation text" w:semiHidden="1" w:unhideWhenUsed="1"/>
     <w:lsdException w:name="header" w:semiHidden="1" w:unhideWhenUsed="1"/>
     <w:lsdException w:name="footer" w:semiHidden="1" w:unhideWhenUsed="1"/>
     <w:lsdException w:name="index heading" w:semiHidden="1" w:unhideWhenUsed="1"/>
-    <w:lsdException w:name="caption" w:semiHidden="1" w:uiPriority="35" w:unhideWhenUsed="1" w:qFormat="1"/>
+    <w:lsdException w:name="caption" w:uiPriority="35" w:semiHidden="1" w:unhideWhenUsed="1" w:qFormat="1"/>
     <w:lsdException w:name="table of figures" w:semiHidden="1" w:unhideWhenUsed="1"/>
     <w:lsdException w:name="envelope address" w:semiHidden="1" w:unhideWhenUsed="1"/>
     <w:lsdException w:name="envelope return" w:semiHidden="1" w:unhideWhenUsed="1"/>
@@ -2515,7 +2462,7 @@
     <w:lsdException w:name="Title" w:uiPriority="10" w:qFormat="1"/>
     <w:lsdException w:name="Closing" w:semiHidden="1" w:unhideWhenUsed="1"/>
     <w:lsdException w:name="Signature" w:semiHidden="1" w:unhideWhenUsed="1"/>
-    <w:lsdException w:name="Default Paragraph Font" w:semiHidden="1" w:uiPriority="1" w:unhideWhenUsed="1"/>
+    <w:lsdException w:name="Default Paragraph Font" w:uiPriority="1" w:semiHidden="1" w:unhideWhenUsed="1"/>
     <w:lsdException w:name="Body Text" w:semiHidden="1" w:unhideWhenUsed="1"/>
     <w:lsdException w:name="Body Text Indent" w:semiHidden="1" w:unhideWhenUsed="1"/>
     <w:lsdException w:name="List Continue" w:semiHidden="1" w:unhideWhenUsed="1"/>
@@ -2715,8 +2662,8 @@
     <w:lsdException w:name="Subtle Reference" w:uiPriority="31" w:qFormat="1"/>
     <w:lsdException w:name="Intense Reference" w:uiPriority="32" w:qFormat="1"/>
     <w:lsdException w:name="Book Title" w:uiPriority="33" w:qFormat="1"/>
-    <w:lsdException w:name="Bibliography" w:semiHidden="1" w:uiPriority="37" w:unhideWhenUsed="1"/>
-    <w:lsdException w:name="TOC Heading" w:semiHidden="1" w:uiPriority="39" w:unhideWhenUsed="1" w:qFormat="1"/>
+    <w:lsdException w:name="Bibliography" w:uiPriority="37" w:semiHidden="1" w:unhideWhenUsed="1"/>
+    <w:lsdException w:name="TOC Heading" w:uiPriority="39" w:semiHidden="1" w:unhideWhenUsed="1" w:qFormat="1"/>
     <w:lsdException w:name="Plain Table 1" w:uiPriority="41"/>
     <w:lsdException w:name="Plain Table 2" w:uiPriority="42"/>
     <w:lsdException w:name="Plain Table 3" w:uiPriority="43"/>
@@ -2825,21 +2772,65 @@
     <w:lsdException w:name="Smart Hyperlink" w:semiHidden="1" w:unhideWhenUsed="1"/>
     <w:lsdException w:name="Hashtag" w:semiHidden="1" w:unhideWhenUsed="1"/>
     <w:lsdException w:name="Unresolved Mention" w:semiHidden="1" w:unhideWhenUsed="1"/>
+    <w:lsdException w:name="Smart Link" w:semiHidden="1" w:unhideWhenUsed="1"/>
   </w:latentStyles>
-  <w:style w:type="paragraph" w:default="1" w:styleId="Normal">
+  <w:style w:type="paragraph" w:styleId="Normal" w:default="1">
     <w:name w:val="Normal"/>
     <w:qFormat/>
     <w:rPr>
       <w:rFonts w:eastAsiaTheme="minorEastAsia"/>
     </w:rPr>
   </w:style>
-  <w:style w:type="character" w:default="1" w:styleId="DefaultParagraphFont">
+  <w:style w:type="paragraph" w:styleId="Heading1">
+    <w:name w:val="heading 1"/>
+    <w:basedOn w:val="Normal"/>
+    <w:next w:val="Normal"/>
+    <w:link w:val="Heading1Char"/>
+    <w:uiPriority w:val="9"/>
+    <w:qFormat/>
+    <w:rsid w:val="00EA67FF"/>
+    <w:pPr>
+      <w:keepNext/>
+      <w:keepLines/>
+      <w:spacing w:before="240"/>
+      <w:outlineLvl w:val="0"/>
+    </w:pPr>
+    <w:rPr>
+      <w:rFonts w:asciiTheme="majorHAnsi" w:hAnsiTheme="majorHAnsi" w:eastAsiaTheme="majorEastAsia" w:cstheme="majorBidi"/>
+      <w:color w:val="2F5496" w:themeColor="accent1" w:themeShade="BF"/>
+      <w:sz w:val="32"/>
+      <w:szCs w:val="32"/>
+    </w:rPr>
+  </w:style>
+  <w:style w:type="paragraph" w:styleId="Heading2">
+    <w:name w:val="heading 2"/>
+    <w:basedOn w:val="Normal"/>
+    <w:next w:val="Normal"/>
+    <w:link w:val="Heading2Char"/>
+    <w:uiPriority w:val="9"/>
+    <w:unhideWhenUsed/>
+    <w:qFormat/>
+    <w:rsid w:val="00101C1D"/>
+    <w:pPr>
+      <w:keepNext/>
+      <w:keepLines/>
+      <w:spacing w:before="40"/>
+      <w:outlineLvl w:val="1"/>
+    </w:pPr>
+    <w:rPr>
+      <w:rFonts w:asciiTheme="majorHAnsi" w:hAnsiTheme="majorHAnsi" w:eastAsiaTheme="majorEastAsia" w:cstheme="majorBidi"/>
+      <w:color w:val="2F5496" w:themeColor="accent1" w:themeShade="BF"/>
+      <w:sz w:val="26"/>
+      <w:szCs w:val="26"/>
+    </w:rPr>
+  </w:style>
+  <w:style w:type="character" w:styleId="DefaultParagraphFont" w:default="1">
     <w:name w:val="Default Paragraph Font"/>
     <w:uiPriority w:val="1"/>
     <w:semiHidden/>
     <w:unhideWhenUsed/>
   </w:style>
-  <w:style w:type="table" w:default="1" w:styleId="TableNormal">
+  <w:style w:type="table" w:styleId="TableNormal" w:default="1">
     <w:name w:val="Normal Table"/>
     <w:uiPriority w:val="99"/>
     <w:semiHidden/>
@@ -2854,11 +2845,37 @@
       </w:tblCellMar>
     </w:tblPr>
   </w:style>
-  <w:style w:type="numbering" w:default="1" w:styleId="NoList">
+  <w:style w:type="numbering" w:styleId="NoList" w:default="1">
     <w:name w:val="No List"/>
     <w:uiPriority w:val="99"/>
     <w:semiHidden/>
     <w:unhideWhenUsed/>
+  </w:style>
+  <w:style w:type="character" w:styleId="Heading1Char" w:customStyle="1">
+    <w:name w:val="Heading 1 Char"/>
+    <w:basedOn w:val="DefaultParagraphFont"/>
+    <w:link w:val="Heading1"/>
+    <w:uiPriority w:val="9"/>
+    <w:rsid w:val="00EA67FF"/>
+    <w:rPr>
+      <w:rFonts w:asciiTheme="majorHAnsi" w:hAnsiTheme="majorHAnsi" w:eastAsiaTheme="majorEastAsia" w:cstheme="majorBidi"/>
+      <w:color w:val="2F5496" w:themeColor="accent1" w:themeShade="BF"/>
+      <w:sz w:val="32"/>
+      <w:szCs w:val="32"/>
+    </w:rPr>
+  </w:style>
+  <w:style w:type="character" w:styleId="Heading2Char" w:customStyle="1">
+    <w:name w:val="Heading 2 Char"/>
+    <w:basedOn w:val="DefaultParagraphFont"/>
+    <w:link w:val="Heading2"/>
+    <w:uiPriority w:val="9"/>
+    <w:rsid w:val="00101C1D"/>
+    <w:rPr>
+      <w:rFonts w:asciiTheme="majorHAnsi" w:hAnsiTheme="majorHAnsi" w:eastAsiaTheme="majorEastAsia" w:cstheme="majorBidi"/>
+      <w:color w:val="2F5496" w:themeColor="accent1" w:themeShade="BF"/>
+      <w:sz w:val="26"/>
+      <w:szCs w:val="26"/>
+    </w:rPr>
   </w:style>
 </w:styles>
 </file>
@@ -3156,4 +3173,258 @@
     </a:ext>
   </a:extLst>
 </a:theme>
+</file>
+
+<file path=customXml/item1.xml><?xml version="1.0" encoding="utf-8"?>
+<p:properties xmlns:p="http://schemas.microsoft.com/office/2006/metadata/properties" xmlns:xsi="http://www.w3.org/2001/XMLSchema-instance" xmlns:pc="http://schemas.microsoft.com/office/infopath/2007/PartnerControls">
+  <documentManagement/>
+</p:properties>
+</file>
+
+<file path=customXml/item2.xml><?xml version="1.0" encoding="utf-8"?>
+<?mso-contentType ?>
+<FormTemplates xmlns="http://schemas.microsoft.com/sharepoint/v3/contenttype/forms">
+  <Display>DocumentLibraryForm</Display>
+  <Edit>DocumentLibraryForm</Edit>
+  <New>DocumentLibraryForm</New>
+</FormTemplates>
+</file>
+
+<file path=customXml/item3.xml><?xml version="1.0" encoding="utf-8"?>
+<ct:contentTypeSchema xmlns:ct="http://schemas.microsoft.com/office/2006/metadata/contentType" xmlns:ma="http://schemas.microsoft.com/office/2006/metadata/properties/metaAttributes" ct:_="" ma:_="" ma:contentTypeName="Document" ma:contentTypeID="0x01010086E885A4EAD3B34FA6F7339F6B7E6C29" ma:contentTypeVersion="12" ma:contentTypeDescription="Create a new document." ma:contentTypeScope="" ma:versionID="b6eb5ca5ee3e2ddede67107d3a0b4a03">
+  <xsd:schema xmlns:xsd="http://www.w3.org/2001/XMLSchema" xmlns:xs="http://www.w3.org/2001/XMLSchema" xmlns:p="http://schemas.microsoft.com/office/2006/metadata/properties" xmlns:ns2="aa4509d7-40f3-4194-9352-72a14d08458e" xmlns:ns3="0bd148ba-1401-494d-a82a-29dfdf595982" targetNamespace="http://schemas.microsoft.com/office/2006/metadata/properties" ma:root="true" ma:fieldsID="8fde94ba8506782322631df4ddb4b882" ns2:_="" ns3:_="">
+    <xsd:import namespace="aa4509d7-40f3-4194-9352-72a14d08458e"/>
+    <xsd:import namespace="0bd148ba-1401-494d-a82a-29dfdf595982"/>
+    <xsd:element name="properties">
+      <xsd:complexType>
+        <xsd:sequence>
+          <xsd:element name="documentManagement">
+            <xsd:complexType>
+              <xsd:all>
+                <xsd:element ref="ns2:MediaServiceMetadata" minOccurs="0"/>
+                <xsd:element ref="ns2:MediaServiceFastMetadata" minOccurs="0"/>
+                <xsd:element ref="ns2:MediaServiceAutoKeyPoints" minOccurs="0"/>
+                <xsd:element ref="ns2:MediaServiceKeyPoints" minOccurs="0"/>
+                <xsd:element ref="ns2:MediaServiceAutoTags" minOccurs="0"/>
+                <xsd:element ref="ns2:MediaServiceGenerationTime" minOccurs="0"/>
+                <xsd:element ref="ns2:MediaServiceEventHashCode" minOccurs="0"/>
+                <xsd:element ref="ns2:MediaServiceDateTaken" minOccurs="0"/>
+                <xsd:element ref="ns2:MediaServiceOCR" minOccurs="0"/>
+                <xsd:element ref="ns2:MediaLengthInSeconds" minOccurs="0"/>
+                <xsd:element ref="ns3:SharedWithUsers" minOccurs="0"/>
+                <xsd:element ref="ns3:SharedWithDetails" minOccurs="0"/>
+              </xsd:all>
+            </xsd:complexType>
+          </xsd:element>
+        </xsd:sequence>
+      </xsd:complexType>
+    </xsd:element>
+  </xsd:schema>
+  <xsd:schema xmlns:xsd="http://www.w3.org/2001/XMLSchema" xmlns:xs="http://www.w3.org/2001/XMLSchema" xmlns:dms="http://schemas.microsoft.com/office/2006/documentManagement/types" xmlns:pc="http://schemas.microsoft.com/office/infopath/2007/PartnerControls" targetNamespace="aa4509d7-40f3-4194-9352-72a14d08458e" elementFormDefault="qualified">
+    <xsd:import namespace="http://schemas.microsoft.com/office/2006/documentManagement/types"/>
+    <xsd:import namespace="http://schemas.microsoft.com/office/infopath/2007/PartnerControls"/>
+    <xsd:element name="MediaServiceMetadata" ma:index="8" nillable="true" ma:displayName="MediaServiceMetadata" ma:hidden="true" ma:internalName="MediaServiceMetadata" ma:readOnly="true">
+      <xsd:simpleType>
+        <xsd:restriction base="dms:Note"/>
+      </xsd:simpleType>
+    </xsd:element>
+    <xsd:element name="MediaServiceFastMetadata" ma:index="9" nillable="true" ma:displayName="MediaServiceFastMetadata" ma:hidden="true" ma:internalName="MediaServiceFastMetadata" ma:readOnly="true">
+      <xsd:simpleType>
+        <xsd:restriction base="dms:Note"/>
+      </xsd:simpleType>
+    </xsd:element>
+    <xsd:element name="MediaServiceAutoKeyPoints" ma:index="10" nillable="true" ma:displayName="MediaServiceAutoKeyPoints" ma:hidden="true" ma:internalName="MediaServiceAutoKeyPoints" ma:readOnly="true">
+      <xsd:simpleType>
+        <xsd:restriction base="dms:Note"/>
+      </xsd:simpleType>
+    </xsd:element>
+    <xsd:element name="MediaServiceKeyPoints" ma:index="11" nillable="true" ma:displayName="KeyPoints" ma:internalName="MediaServiceKeyPoints" ma:readOnly="true">
+      <xsd:simpleType>
+        <xsd:restriction base="dms:Note">
+          <xsd:maxLength value="255"/>
+        </xsd:restriction>
+      </xsd:simpleType>
+    </xsd:element>
+    <xsd:element name="MediaServiceAutoTags" ma:index="12" nillable="true" ma:displayName="Tags" ma:internalName="MediaServiceAutoTags" ma:readOnly="true">
+      <xsd:simpleType>
+        <xsd:restriction base="dms:Text"/>
+      </xsd:simpleType>
+    </xsd:element>
+    <xsd:element name="MediaServiceGenerationTime" ma:index="13" nillable="true" ma:displayName="MediaServiceGenerationTime" ma:hidden="true" ma:internalName="MediaServiceGenerationTime" ma:readOnly="true">
+      <xsd:simpleType>
+        <xsd:restriction base="dms:Text"/>
+      </xsd:simpleType>
+    </xsd:element>
+    <xsd:element name="MediaServiceEventHashCode" ma:index="14" nillable="true" ma:displayName="MediaServiceEventHashCode" ma:hidden="true" ma:internalName="MediaServiceEventHashCode" ma:readOnly="true">
+      <xsd:simpleType>
+        <xsd:restriction base="dms:Text"/>
+      </xsd:simpleType>
+    </xsd:element>
+    <xsd:element name="MediaServiceDateTaken" ma:index="15" nillable="true" ma:displayName="MediaServiceDateTaken" ma:hidden="true" ma:internalName="MediaServiceDateTaken" ma:readOnly="true">
+      <xsd:simpleType>
+        <xsd:restriction base="dms:Text"/>
+      </xsd:simpleType>
+    </xsd:element>
+    <xsd:element name="MediaServiceOCR" ma:index="16" nillable="true" ma:displayName="Extracted Text" ma:internalName="MediaServiceOCR" ma:readOnly="true">
+      <xsd:simpleType>
+        <xsd:restriction base="dms:Note">
+          <xsd:maxLength value="255"/>
+        </xsd:restriction>
+      </xsd:simpleType>
+    </xsd:element>
+    <xsd:element name="MediaLengthInSeconds" ma:index="17" nillable="true" ma:displayName="Length (seconds)" ma:internalName="MediaLengthInSeconds" ma:readOnly="true">
+      <xsd:simpleType>
+        <xsd:restriction base="dms:Unknown"/>
+      </xsd:simpleType>
+    </xsd:element>
+  </xsd:schema>
+  <xsd:schema xmlns:xsd="http://www.w3.org/2001/XMLSchema" xmlns:xs="http://www.w3.org/2001/XMLSchema" xmlns:dms="http://schemas.microsoft.com/office/2006/documentManagement/types" xmlns:pc="http://schemas.microsoft.com/office/infopath/2007/PartnerControls" targetNamespace="0bd148ba-1401-494d-a82a-29dfdf595982" elementFormDefault="qualified">
+    <xsd:import namespace="http://schemas.microsoft.com/office/2006/documentManagement/types"/>
+    <xsd:import namespace="http://schemas.microsoft.com/office/infopath/2007/PartnerControls"/>
+    <xsd:element name="SharedWithUsers" ma:index="18" nillable="true" ma:displayName="Shared With" ma:internalName="SharedWithUsers" ma:readOnly="true">
+      <xsd:complexType>
+        <xsd:complexContent>
+          <xsd:extension base="dms:UserMulti">
+            <xsd:sequence>
+              <xsd:element name="UserInfo" minOccurs="0" maxOccurs="unbounded">
+                <xsd:complexType>
+                  <xsd:sequence>
+                    <xsd:element name="DisplayName" type="xsd:string" minOccurs="0"/>
+                    <xsd:element name="AccountId" type="dms:UserId" minOccurs="0" nillable="true"/>
+                    <xsd:element name="AccountType" type="xsd:string" minOccurs="0"/>
+                  </xsd:sequence>
+                </xsd:complexType>
+              </xsd:element>
+            </xsd:sequence>
+          </xsd:extension>
+        </xsd:complexContent>
+      </xsd:complexType>
+    </xsd:element>
+    <xsd:element name="SharedWithDetails" ma:index="19" nillable="true" ma:displayName="Shared With Details" ma:internalName="SharedWithDetails" ma:readOnly="true">
+      <xsd:simpleType>
+        <xsd:restriction base="dms:Note">
+          <xsd:maxLength value="255"/>
+        </xsd:restriction>
+      </xsd:simpleType>
+    </xsd:element>
+  </xsd:schema>
+  <xsd:schema xmlns="http://schemas.openxmlformats.org/package/2006/metadata/core-properties" xmlns:xsd="http://www.w3.org/2001/XMLSchema" xmlns:xsi="http://www.w3.org/2001/XMLSchema-instance" xmlns:dc="http://purl.org/dc/elements/1.1/" xmlns:dcterms="http://purl.org/dc/terms/" xmlns:odoc="http://schemas.microsoft.com/internal/obd" targetNamespace="http://schemas.openxmlformats.org/package/2006/metadata/core-properties" elementFormDefault="qualified" attributeFormDefault="unqualified" blockDefault="#all">
+    <xsd:import namespace="http://purl.org/dc/elements/1.1/" schemaLocation="http://dublincore.org/schemas/xmls/qdc/2003/04/02/dc.xsd"/>
+    <xsd:import namespace="http://purl.org/dc/terms/" schemaLocation="http://dublincore.org/schemas/xmls/qdc/2003/04/02/dcterms.xsd"/>
+    <xsd:element name="coreProperties" type="CT_coreProperties"/>
+    <xsd:complexType name="CT_coreProperties">
+      <xsd:all>
+        <xsd:element ref="dc:creator" minOccurs="0" maxOccurs="1"/>
+        <xsd:element ref="dcterms:created" minOccurs="0" maxOccurs="1"/>
+        <xsd:element ref="dc:identifier" minOccurs="0" maxOccurs="1"/>
+        <xsd:element name="contentType" minOccurs="0" maxOccurs="1" type="xsd:string" ma:index="0" ma:displayName="Content Type"/>
+        <xsd:element ref="dc:title" minOccurs="0" maxOccurs="1" ma:index="4" ma:displayName="Title"/>
+        <xsd:element ref="dc:subject" minOccurs="0" maxOccurs="1"/>
+        <xsd:element ref="dc:description" minOccurs="0" maxOccurs="1"/>
+        <xsd:element name="keywords" minOccurs="0" maxOccurs="1" type="xsd:string"/>
+        <xsd:element ref="dc:language" minOccurs="0" maxOccurs="1"/>
+        <xsd:element name="category" minOccurs="0" maxOccurs="1" type="xsd:string"/>
+        <xsd:element name="version" minOccurs="0" maxOccurs="1" type="xsd:string"/>
+        <xsd:element name="revision" minOccurs="0" maxOccurs="1" type="xsd:string">
+          <xsd:annotation>
+            <xsd:documentation>
+                        This value indicates the number of saves or revisions. The application is responsible for updating this value after each revision.
+                    </xsd:documentation>
+          </xsd:annotation>
+        </xsd:element>
+        <xsd:element name="lastModifiedBy" minOccurs="0" maxOccurs="1" type="xsd:string"/>
+        <xsd:element ref="dcterms:modified" minOccurs="0" maxOccurs="1"/>
+        <xsd:element name="contentStatus" minOccurs="0" maxOccurs="1" type="xsd:string"/>
+      </xsd:all>
+    </xsd:complexType>
+  </xsd:schema>
+  <xs:schema xmlns:pc="http://schemas.microsoft.com/office/infopath/2007/PartnerControls" xmlns:xs="http://www.w3.org/2001/XMLSchema" targetNamespace="http://schemas.microsoft.com/office/infopath/2007/PartnerControls" elementFormDefault="qualified" attributeFormDefault="unqualified">
+    <xs:element name="Person">
+      <xs:complexType>
+        <xs:sequence>
+          <xs:element ref="pc:DisplayName" minOccurs="0"/>
+          <xs:element ref="pc:AccountId" minOccurs="0"/>
+          <xs:element ref="pc:AccountType" minOccurs="0"/>
+        </xs:sequence>
+      </xs:complexType>
+    </xs:element>
+    <xs:element name="DisplayName" type="xs:string"/>
+    <xs:element name="AccountId" type="xs:string"/>
+    <xs:element name="AccountType" type="xs:string"/>
+    <xs:element name="BDCAssociatedEntity">
+      <xs:complexType>
+        <xs:sequence>
+          <xs:element ref="pc:BDCEntity" minOccurs="0" maxOccurs="unbounded"/>
+        </xs:sequence>
+        <xs:attribute ref="pc:EntityNamespace"/>
+        <xs:attribute ref="pc:EntityName"/>
+        <xs:attribute ref="pc:SystemInstanceName"/>
+        <xs:attribute ref="pc:AssociationName"/>
+      </xs:complexType>
+    </xs:element>
+    <xs:attribute name="EntityNamespace" type="xs:string"/>
+    <xs:attribute name="EntityName" type="xs:string"/>
+    <xs:attribute name="SystemInstanceName" type="xs:string"/>
+    <xs:attribute name="AssociationName" type="xs:string"/>
+    <xs:element name="BDCEntity">
+      <xs:complexType>
+        <xs:sequence>
+          <xs:element ref="pc:EntityDisplayName" minOccurs="0"/>
+          <xs:element ref="pc:EntityInstanceReference" minOccurs="0"/>
+          <xs:element ref="pc:EntityId1" minOccurs="0"/>
+          <xs:element ref="pc:EntityId2" minOccurs="0"/>
+          <xs:element ref="pc:EntityId3" minOccurs="0"/>
+          <xs:element ref="pc:EntityId4" minOccurs="0"/>
+          <xs:element ref="pc:EntityId5" minOccurs="0"/>
+        </xs:sequence>
+      </xs:complexType>
+    </xs:element>
+    <xs:element name="EntityDisplayName" type="xs:string"/>
+    <xs:element name="EntityInstanceReference" type="xs:string"/>
+    <xs:element name="EntityId1" type="xs:string"/>
+    <xs:element name="EntityId2" type="xs:string"/>
+    <xs:element name="EntityId3" type="xs:string"/>
+    <xs:element name="EntityId4" type="xs:string"/>
+    <xs:element name="EntityId5" type="xs:string"/>
+    <xs:element name="Terms">
+      <xs:complexType>
+        <xs:sequence>
+          <xs:element ref="pc:TermInfo" minOccurs="0" maxOccurs="unbounded"/>
+        </xs:sequence>
+      </xs:complexType>
+    </xs:element>
+    <xs:element name="TermInfo">
+      <xs:complexType>
+        <xs:sequence>
+          <xs:element ref="pc:TermName" minOccurs="0"/>
+          <xs:element ref="pc:TermId" minOccurs="0"/>
+        </xs:sequence>
+      </xs:complexType>
+    </xs:element>
+    <xs:element name="TermName" type="xs:string"/>
+    <xs:element name="TermId" type="xs:string"/>
+  </xs:schema>
+</ct:contentTypeSchema>
+</file>
+
+<file path=customXml/itemProps1.xml><?xml version="1.0" encoding="utf-8"?>
+<ds:datastoreItem xmlns:ds="http://schemas.openxmlformats.org/officeDocument/2006/customXml" ds:itemID="{063B79E7-19C3-40A5-8738-FB0BC916EB82}">
+  <ds:schemaRefs>
+    <ds:schemaRef ds:uri="http://schemas.microsoft.com/office/2006/metadata/properties"/>
+    <ds:schemaRef ds:uri="http://schemas.microsoft.com/office/infopath/2007/PartnerControls"/>
+    <ds:schemaRef ds:uri="52b712aa-9d7c-49ab-98d1-87bbed706f34"/>
+  </ds:schemaRefs>
+</ds:datastoreItem>
+</file>
+
+<file path=customXml/itemProps2.xml><?xml version="1.0" encoding="utf-8"?>
+<ds:datastoreItem xmlns:ds="http://schemas.openxmlformats.org/officeDocument/2006/customXml" ds:itemID="{797A50DA-C433-4A55-BAAF-01D350DD12F2}">
+  <ds:schemaRefs>
+    <ds:schemaRef ds:uri="http://schemas.microsoft.com/sharepoint/v3/contenttype/forms"/>
+  </ds:schemaRefs>
+</ds:datastoreItem>
+</file>
+
+<file path=customXml/itemProps3.xml><?xml version="1.0" encoding="utf-8"?>
+<ds:datastoreItem xmlns:ds="http://schemas.openxmlformats.org/officeDocument/2006/customXml" ds:itemID="{F3C07830-2DFB-4764-B042-B69A7480B9AF}"/>
 </file>
</xml_diff>